<commit_message>
Se asocian las opciones a los perfiles.
</commit_message>
<xml_diff>
--- a/Investigacion/Perfiles de Usuarios/Perfiles de Usuarios.docx
+++ b/Investigacion/Perfiles de Usuarios/Perfiles de Usuarios.docx
@@ -62,7 +62,7 @@
       <w:r>
         <w:fldChar w:fldCharType="separate"/>
       </w:r>
-      <w:hyperlink w:anchor="_Toc294115026" w:history="1">
+      <w:hyperlink w:anchor="_Toc294127798" w:history="1">
         <w:r>
           <w:rPr>
             <w:rStyle w:val="Hipervnculo"/>
@@ -89,7 +89,7 @@
             <w:noProof/>
             <w:webHidden/>
           </w:rPr>
-          <w:instrText xml:space="preserve"> PAGEREF _Toc294115026 \h </w:instrText>
+          <w:instrText xml:space="preserve"> PAGEREF _Toc294127798 \h </w:instrText>
         </w:r>
         <w:r>
           <w:rPr>
@@ -131,7 +131,7 @@
           <w:lang w:eastAsia="es-AR" w:bidi="ar-SA"/>
         </w:rPr>
       </w:pPr>
-      <w:hyperlink w:anchor="_Toc294115027" w:history="1">
+      <w:hyperlink w:anchor="_Toc294127799" w:history="1">
         <w:r>
           <w:rPr>
             <w:rStyle w:val="Hipervnculo"/>
@@ -158,7 +158,7 @@
             <w:noProof/>
             <w:webHidden/>
           </w:rPr>
-          <w:instrText xml:space="preserve"> PAGEREF _Toc294115027 \h </w:instrText>
+          <w:instrText xml:space="preserve"> PAGEREF _Toc294127799 \h </w:instrText>
         </w:r>
         <w:r>
           <w:rPr>
@@ -200,7 +200,7 @@
           <w:lang w:eastAsia="es-AR" w:bidi="ar-SA"/>
         </w:rPr>
       </w:pPr>
-      <w:hyperlink w:anchor="_Toc294115028" w:history="1">
+      <w:hyperlink w:anchor="_Toc294127800" w:history="1">
         <w:r>
           <w:rPr>
             <w:rStyle w:val="Hipervnculo"/>
@@ -227,7 +227,7 @@
             <w:noProof/>
             <w:webHidden/>
           </w:rPr>
-          <w:instrText xml:space="preserve"> PAGEREF _Toc294115028 \h </w:instrText>
+          <w:instrText xml:space="preserve"> PAGEREF _Toc294127800 \h </w:instrText>
         </w:r>
         <w:r>
           <w:rPr>
@@ -269,7 +269,7 @@
           <w:lang w:eastAsia="es-AR" w:bidi="ar-SA"/>
         </w:rPr>
       </w:pPr>
-      <w:hyperlink w:anchor="_Toc294115029" w:history="1">
+      <w:hyperlink w:anchor="_Toc294127801" w:history="1">
         <w:r>
           <w:rPr>
             <w:rStyle w:val="Hipervnculo"/>
@@ -296,7 +296,7 @@
             <w:noProof/>
             <w:webHidden/>
           </w:rPr>
-          <w:instrText xml:space="preserve"> PAGEREF _Toc294115029 \h </w:instrText>
+          <w:instrText xml:space="preserve"> PAGEREF _Toc294127801 \h </w:instrText>
         </w:r>
         <w:r>
           <w:rPr>
@@ -338,7 +338,76 @@
           <w:lang w:eastAsia="es-AR" w:bidi="ar-SA"/>
         </w:rPr>
       </w:pPr>
-      <w:hyperlink w:anchor="_Toc294115030" w:history="1">
+      <w:hyperlink w:anchor="_Toc294127802" w:history="1">
+        <w:r>
+          <w:rPr>
+            <w:rStyle w:val="Hipervnculo"/>
+            <w:noProof/>
+          </w:rPr>
+          <w:t>Usuario de Consulta</w:t>
+        </w:r>
+        <w:r>
+          <w:rPr>
+            <w:noProof/>
+            <w:webHidden/>
+          </w:rPr>
+          <w:tab/>
+        </w:r>
+        <w:r>
+          <w:rPr>
+            <w:noProof/>
+            <w:webHidden/>
+          </w:rPr>
+          <w:fldChar w:fldCharType="begin"/>
+        </w:r>
+        <w:r>
+          <w:rPr>
+            <w:noProof/>
+            <w:webHidden/>
+          </w:rPr>
+          <w:instrText xml:space="preserve"> PAGEREF _Toc294127802 \h </w:instrText>
+        </w:r>
+        <w:r>
+          <w:rPr>
+            <w:noProof/>
+            <w:webHidden/>
+          </w:rPr>
+        </w:r>
+        <w:r>
+          <w:rPr>
+            <w:noProof/>
+            <w:webHidden/>
+          </w:rPr>
+          <w:fldChar w:fldCharType="separate"/>
+        </w:r>
+        <w:r>
+          <w:rPr>
+            <w:noProof/>
+            <w:webHidden/>
+          </w:rPr>
+          <w:t>4</w:t>
+        </w:r>
+        <w:r>
+          <w:rPr>
+            <w:noProof/>
+            <w:webHidden/>
+          </w:rPr>
+          <w:fldChar w:fldCharType="end"/>
+        </w:r>
+      </w:hyperlink>
+    </w:p>
+    <w:p>
+      <w:pPr>
+        <w:pStyle w:val="TDC3"/>
+        <w:tabs>
+          <w:tab w:val="right" w:leader="dot" w:pos="9628"/>
+        </w:tabs>
+        <w:rPr>
+          <w:noProof/>
+          <w:lang w:eastAsia="es-AR" w:bidi="ar-SA"/>
+        </w:rPr>
+      </w:pPr>
+      <w:hyperlink w:anchor="_Toc294127803" w:history="1">
         <w:r>
           <w:rPr>
             <w:rStyle w:val="Hipervnculo"/>
@@ -365,7 +434,7 @@
             <w:noProof/>
             <w:webHidden/>
           </w:rPr>
-          <w:instrText xml:space="preserve"> PAGEREF _Toc294115030 \h </w:instrText>
+          <w:instrText xml:space="preserve"> PAGEREF _Toc294127803 \h </w:instrText>
         </w:r>
         <w:r>
           <w:rPr>
@@ -385,7 +454,7 @@
             <w:noProof/>
             <w:webHidden/>
           </w:rPr>
-          <w:t>3</w:t>
+          <w:t>4</w:t>
         </w:r>
         <w:r>
           <w:rPr>
@@ -398,7 +467,7 @@
     </w:p>
     <w:p>
       <w:pPr>
-        <w:pStyle w:val="TDC2"/>
+        <w:pStyle w:val="TDC3"/>
         <w:tabs>
           <w:tab w:val="right" w:leader="dot" w:pos="9628"/>
         </w:tabs>
@@ -407,7 +476,7 @@
           <w:lang w:eastAsia="es-AR" w:bidi="ar-SA"/>
         </w:rPr>
       </w:pPr>
-      <w:hyperlink w:anchor="_Toc294115031" w:history="1">
+      <w:hyperlink w:anchor="_Toc294127804" w:history="1">
         <w:r>
           <w:rPr>
             <w:rStyle w:val="Hipervnculo"/>
@@ -434,7 +503,7 @@
             <w:noProof/>
             <w:webHidden/>
           </w:rPr>
-          <w:instrText xml:space="preserve"> PAGEREF _Toc294115031 \h </w:instrText>
+          <w:instrText xml:space="preserve"> PAGEREF _Toc294127804 \h </w:instrText>
         </w:r>
         <w:r>
           <w:rPr>
@@ -454,7 +523,7 @@
             <w:noProof/>
             <w:webHidden/>
           </w:rPr>
-          <w:t>3</w:t>
+          <w:t>4</w:t>
         </w:r>
         <w:r>
           <w:rPr>
@@ -467,7 +536,7 @@
     </w:p>
     <w:p>
       <w:pPr>
-        <w:pStyle w:val="TDC2"/>
+        <w:pStyle w:val="TDC3"/>
         <w:tabs>
           <w:tab w:val="right" w:leader="dot" w:pos="9628"/>
         </w:tabs>
@@ -476,7 +545,7 @@
           <w:lang w:eastAsia="es-AR" w:bidi="ar-SA"/>
         </w:rPr>
       </w:pPr>
-      <w:hyperlink w:anchor="_Toc294115032" w:history="1">
+      <w:hyperlink w:anchor="_Toc294127805" w:history="1">
         <w:r>
           <w:rPr>
             <w:rStyle w:val="Hipervnculo"/>
@@ -503,7 +572,7 @@
             <w:noProof/>
             <w:webHidden/>
           </w:rPr>
-          <w:instrText xml:space="preserve"> PAGEREF _Toc294115032 \h </w:instrText>
+          <w:instrText xml:space="preserve"> PAGEREF _Toc294127805 \h </w:instrText>
         </w:r>
         <w:r>
           <w:rPr>
@@ -523,7 +592,7 @@
             <w:noProof/>
             <w:webHidden/>
           </w:rPr>
-          <w:t>3</w:t>
+          <w:t>4</w:t>
         </w:r>
         <w:r>
           <w:rPr>
@@ -555,7 +624,7 @@
       </w:pPr>
       <w:bookmarkStart w:id="2" w:name="_Toc292140945"/>
       <w:bookmarkStart w:id="3" w:name="__RefHeading__1359_622713878"/>
-      <w:bookmarkStart w:id="4" w:name="_Toc294115026"/>
+      <w:bookmarkStart w:id="4" w:name="_Toc294127798"/>
       <w:bookmarkEnd w:id="2"/>
       <w:bookmarkEnd w:id="3"/>
       <w:r>
@@ -733,7 +802,7 @@
       <w:pPr>
         <w:pStyle w:val="Ttulo1"/>
       </w:pPr>
-      <w:bookmarkStart w:id="5" w:name="_Toc294115027"/>
+      <w:bookmarkStart w:id="5" w:name="_Toc294127799"/>
       <w:r>
         <w:lastRenderedPageBreak/>
         <w:t>Perfiles de Usuario</w:t>
@@ -744,7 +813,7 @@
       <w:pPr>
         <w:pStyle w:val="Ttulo2"/>
       </w:pPr>
-      <w:bookmarkStart w:id="6" w:name="_Toc294115028"/>
+      <w:bookmarkStart w:id="6" w:name="_Toc294127800"/>
       <w:r>
         <w:t>Administrador</w:t>
       </w:r>
@@ -752,63 +821,1703 @@
     </w:p>
     <w:p>
       <w:r>
-        <w:t>Puede usar el programa sin ningún tipo de restricción.</w:t>
+        <w:t>Encargado de la administración del sistema, p</w:t>
+      </w:r>
+      <w:r>
+        <w:t>uede usar el programa sin ningún tipo de restricción.</w:t>
+      </w:r>
+      <w:r>
+        <w:t xml:space="preserve"> Posee  accesos a: </w:t>
+      </w:r>
+    </w:p>
+    <w:p>
+      <w:pPr>
+        <w:pStyle w:val="Prrafodelista"/>
+        <w:numPr>
+          <w:ilvl w:val="0"/>
+          <w:numId w:val="20"/>
+        </w:numPr>
+        <w:spacing w:before="100" w:beforeAutospacing="1" w:after="100" w:afterAutospacing="1" w:line="240" w:lineRule="auto"/>
+        <w:rPr>
+          <w:rFonts w:ascii="Arial" w:eastAsia="Times New Roman" w:hAnsi="Arial" w:cs="Arial"/>
+          <w:b/>
+          <w:sz w:val="20"/>
+          <w:szCs w:val="20"/>
+          <w:lang w:eastAsia="es-AR" w:bidi="ar-SA"/>
+        </w:rPr>
+      </w:pPr>
+      <w:r>
+        <w:rPr>
+          <w:rFonts w:ascii="Arial" w:eastAsia="Times New Roman" w:hAnsi="Arial" w:cs="Arial"/>
+          <w:b/>
+          <w:sz w:val="20"/>
+          <w:szCs w:val="20"/>
+          <w:lang w:eastAsia="es-AR" w:bidi="ar-SA"/>
+        </w:rPr>
+        <w:t>Home</w:t>
+      </w:r>
+      <w:r>
+        <w:rPr>
+          <w:rFonts w:ascii="Arial" w:eastAsia="Times New Roman" w:hAnsi="Arial" w:cs="Arial"/>
+          <w:sz w:val="20"/>
+          <w:szCs w:val="20"/>
+          <w:lang w:eastAsia="es-AR" w:bidi="ar-SA"/>
+        </w:rPr>
+        <w:t xml:space="preserve">: </w:t>
+      </w:r>
+      <w:r>
+        <w:rPr>
+          <w:rFonts w:ascii="Arial" w:eastAsia="Times New Roman" w:hAnsi="Arial" w:cs="Arial"/>
+          <w:sz w:val="20"/>
+          <w:szCs w:val="20"/>
+          <w:lang w:eastAsia="es-AR" w:bidi="ar-SA"/>
+        </w:rPr>
+        <w:t>inicio de la aplicación.</w:t>
+      </w:r>
+    </w:p>
+    <w:p>
+      <w:pPr>
+        <w:pStyle w:val="Prrafodelista"/>
+        <w:spacing w:before="100" w:beforeAutospacing="1" w:after="100" w:afterAutospacing="1" w:line="240" w:lineRule="auto"/>
+        <w:rPr>
+          <w:rFonts w:ascii="Arial" w:eastAsia="Times New Roman" w:hAnsi="Arial" w:cs="Arial"/>
+          <w:b/>
+          <w:sz w:val="20"/>
+          <w:szCs w:val="20"/>
+          <w:lang w:eastAsia="es-AR" w:bidi="ar-SA"/>
+        </w:rPr>
+      </w:pPr>
+    </w:p>
+    <w:p>
+      <w:pPr>
+        <w:pStyle w:val="Prrafodelista"/>
+        <w:numPr>
+          <w:ilvl w:val="0"/>
+          <w:numId w:val="20"/>
+        </w:numPr>
+        <w:spacing w:before="100" w:beforeAutospacing="1" w:after="100" w:afterAutospacing="1" w:line="240" w:lineRule="auto"/>
+        <w:rPr>
+          <w:rFonts w:ascii="Times New Roman" w:eastAsia="Times New Roman" w:hAnsi="Times New Roman" w:cs="Times New Roman"/>
+          <w:b/>
+          <w:sz w:val="24"/>
+          <w:szCs w:val="24"/>
+          <w:lang w:eastAsia="es-AR" w:bidi="ar-SA"/>
+        </w:rPr>
+      </w:pPr>
+      <w:r>
+        <w:rPr>
+          <w:rFonts w:ascii="Arial" w:eastAsia="Times New Roman" w:hAnsi="Arial" w:cs="Arial"/>
+          <w:b/>
+          <w:sz w:val="20"/>
+          <w:szCs w:val="20"/>
+          <w:lang w:eastAsia="es-AR" w:bidi="ar-SA"/>
+        </w:rPr>
+        <w:t>Cuenta de usuario</w:t>
+      </w:r>
+    </w:p>
+    <w:p>
+      <w:pPr>
+        <w:pStyle w:val="Prrafodelista"/>
+        <w:numPr>
+          <w:ilvl w:val="1"/>
+          <w:numId w:val="20"/>
+        </w:numPr>
+        <w:spacing w:before="100" w:beforeAutospacing="1" w:after="100" w:afterAutospacing="1" w:line="240" w:lineRule="auto"/>
+        <w:rPr>
+          <w:rFonts w:ascii="Times New Roman" w:eastAsia="Times New Roman" w:hAnsi="Times New Roman" w:cs="Times New Roman"/>
+          <w:sz w:val="24"/>
+          <w:szCs w:val="24"/>
+          <w:lang w:eastAsia="es-AR" w:bidi="ar-SA"/>
+        </w:rPr>
+      </w:pPr>
+      <w:r>
+        <w:rPr>
+          <w:rFonts w:ascii="Arial" w:eastAsia="Times New Roman" w:hAnsi="Arial" w:cs="Arial"/>
+          <w:b/>
+          <w:i/>
+          <w:sz w:val="20"/>
+          <w:szCs w:val="20"/>
+          <w:lang w:eastAsia="es-AR" w:bidi="ar-SA"/>
+        </w:rPr>
+        <w:t>Modificar datos</w:t>
+      </w:r>
+      <w:r>
+        <w:rPr>
+          <w:rFonts w:ascii="Arial" w:eastAsia="Times New Roman" w:hAnsi="Arial" w:cs="Arial"/>
+          <w:sz w:val="20"/>
+          <w:szCs w:val="20"/>
+          <w:lang w:eastAsia="es-AR" w:bidi="ar-SA"/>
+        </w:rPr>
+        <w:t>: modificar datos de la propia cuenta.</w:t>
+      </w:r>
+    </w:p>
+    <w:p>
+      <w:pPr>
+        <w:pStyle w:val="Prrafodelista"/>
+        <w:spacing w:before="100" w:beforeAutospacing="1" w:after="100" w:afterAutospacing="1" w:line="240" w:lineRule="auto"/>
+        <w:ind w:left="1440"/>
+        <w:rPr>
+          <w:rFonts w:ascii="Times New Roman" w:eastAsia="Times New Roman" w:hAnsi="Times New Roman" w:cs="Times New Roman"/>
+          <w:sz w:val="24"/>
+          <w:szCs w:val="24"/>
+          <w:lang w:eastAsia="es-AR" w:bidi="ar-SA"/>
+        </w:rPr>
+      </w:pPr>
+    </w:p>
+    <w:p>
+      <w:pPr>
+        <w:pStyle w:val="Prrafodelista"/>
+        <w:numPr>
+          <w:ilvl w:val="0"/>
+          <w:numId w:val="20"/>
+        </w:numPr>
+        <w:spacing w:before="100" w:beforeAutospacing="1" w:after="100" w:afterAutospacing="1" w:line="240" w:lineRule="auto"/>
+        <w:rPr>
+          <w:rFonts w:ascii="Times New Roman" w:eastAsia="Times New Roman" w:hAnsi="Times New Roman" w:cs="Times New Roman"/>
+          <w:b/>
+          <w:sz w:val="24"/>
+          <w:szCs w:val="24"/>
+          <w:lang w:eastAsia="es-AR" w:bidi="ar-SA"/>
+        </w:rPr>
+      </w:pPr>
+      <w:r>
+        <w:rPr>
+          <w:rFonts w:ascii="Arial" w:eastAsia="Times New Roman" w:hAnsi="Arial" w:cs="Arial"/>
+          <w:b/>
+          <w:sz w:val="20"/>
+          <w:szCs w:val="20"/>
+          <w:lang w:eastAsia="es-AR" w:bidi="ar-SA"/>
+        </w:rPr>
+        <w:t>Usuarios</w:t>
+      </w:r>
+    </w:p>
+    <w:p>
+      <w:pPr>
+        <w:pStyle w:val="Prrafodelista"/>
+        <w:numPr>
+          <w:ilvl w:val="1"/>
+          <w:numId w:val="20"/>
+        </w:numPr>
+        <w:spacing w:before="100" w:beforeAutospacing="1" w:after="100" w:afterAutospacing="1" w:line="240" w:lineRule="auto"/>
+        <w:rPr>
+          <w:rFonts w:ascii="Times New Roman" w:eastAsia="Times New Roman" w:hAnsi="Times New Roman" w:cs="Times New Roman"/>
+          <w:sz w:val="24"/>
+          <w:szCs w:val="24"/>
+          <w:lang w:eastAsia="es-AR" w:bidi="ar-SA"/>
+        </w:rPr>
+      </w:pPr>
+      <w:r>
+        <w:rPr>
+          <w:rFonts w:ascii="Arial" w:eastAsia="Times New Roman" w:hAnsi="Arial" w:cs="Arial"/>
+          <w:b/>
+          <w:i/>
+          <w:sz w:val="20"/>
+          <w:szCs w:val="20"/>
+          <w:lang w:eastAsia="es-AR" w:bidi="ar-SA"/>
+        </w:rPr>
+        <w:t>Registrar usuario</w:t>
+      </w:r>
+      <w:r>
+        <w:rPr>
+          <w:rFonts w:ascii="Arial" w:eastAsia="Times New Roman" w:hAnsi="Arial" w:cs="Arial"/>
+          <w:sz w:val="20"/>
+          <w:szCs w:val="20"/>
+          <w:lang w:eastAsia="es-AR" w:bidi="ar-SA"/>
+        </w:rPr>
+        <w:t>: registra un nuevo usuario.</w:t>
+      </w:r>
+    </w:p>
+    <w:p>
+      <w:pPr>
+        <w:pStyle w:val="Prrafodelista"/>
+        <w:numPr>
+          <w:ilvl w:val="1"/>
+          <w:numId w:val="20"/>
+        </w:numPr>
+        <w:spacing w:before="100" w:beforeAutospacing="1" w:after="100" w:afterAutospacing="1" w:line="240" w:lineRule="auto"/>
+        <w:rPr>
+          <w:rFonts w:ascii="Times New Roman" w:eastAsia="Times New Roman" w:hAnsi="Times New Roman" w:cs="Times New Roman"/>
+          <w:sz w:val="24"/>
+          <w:szCs w:val="24"/>
+          <w:lang w:eastAsia="es-AR" w:bidi="ar-SA"/>
+        </w:rPr>
+      </w:pPr>
+      <w:r>
+        <w:rPr>
+          <w:rFonts w:ascii="Arial" w:eastAsia="Times New Roman" w:hAnsi="Arial" w:cs="Arial"/>
+          <w:b/>
+          <w:i/>
+          <w:sz w:val="20"/>
+          <w:szCs w:val="20"/>
+          <w:lang w:eastAsia="es-AR" w:bidi="ar-SA"/>
+        </w:rPr>
+        <w:t>Modificar usuario</w:t>
+      </w:r>
+      <w:r>
+        <w:rPr>
+          <w:rFonts w:ascii="Arial" w:eastAsia="Times New Roman" w:hAnsi="Arial" w:cs="Arial"/>
+          <w:sz w:val="20"/>
+          <w:szCs w:val="20"/>
+          <w:lang w:eastAsia="es-AR" w:bidi="ar-SA"/>
+        </w:rPr>
+        <w:t>: modifica los datos de un usuario existente.</w:t>
+      </w:r>
+    </w:p>
+    <w:p>
+      <w:pPr>
+        <w:pStyle w:val="Prrafodelista"/>
+        <w:numPr>
+          <w:ilvl w:val="1"/>
+          <w:numId w:val="20"/>
+        </w:numPr>
+        <w:spacing w:before="100" w:beforeAutospacing="1" w:after="100" w:afterAutospacing="1" w:line="240" w:lineRule="auto"/>
+        <w:rPr>
+          <w:rFonts w:ascii="Times New Roman" w:eastAsia="Times New Roman" w:hAnsi="Times New Roman" w:cs="Times New Roman"/>
+          <w:sz w:val="24"/>
+          <w:szCs w:val="24"/>
+          <w:lang w:eastAsia="es-AR" w:bidi="ar-SA"/>
+        </w:rPr>
+      </w:pPr>
+      <w:r>
+        <w:rPr>
+          <w:rFonts w:ascii="Arial" w:eastAsia="Times New Roman" w:hAnsi="Arial" w:cs="Arial"/>
+          <w:b/>
+          <w:i/>
+          <w:sz w:val="20"/>
+          <w:szCs w:val="20"/>
+          <w:lang w:eastAsia="es-AR" w:bidi="ar-SA"/>
+        </w:rPr>
+        <w:t>Eliminar usuario</w:t>
+      </w:r>
+      <w:r>
+        <w:rPr>
+          <w:rFonts w:ascii="Arial" w:eastAsia="Times New Roman" w:hAnsi="Arial" w:cs="Arial"/>
+          <w:sz w:val="20"/>
+          <w:szCs w:val="20"/>
+          <w:lang w:eastAsia="es-AR" w:bidi="ar-SA"/>
+        </w:rPr>
+        <w:t>: elimina un usuario existente:</w:t>
+      </w:r>
+    </w:p>
+    <w:p>
+      <w:pPr>
+        <w:pStyle w:val="Prrafodelista"/>
+        <w:numPr>
+          <w:ilvl w:val="1"/>
+          <w:numId w:val="20"/>
+        </w:numPr>
+        <w:spacing w:before="100" w:beforeAutospacing="1" w:after="100" w:afterAutospacing="1" w:line="240" w:lineRule="auto"/>
+        <w:rPr>
+          <w:rFonts w:ascii="Times New Roman" w:eastAsia="Times New Roman" w:hAnsi="Times New Roman" w:cs="Times New Roman"/>
+          <w:sz w:val="24"/>
+          <w:szCs w:val="24"/>
+          <w:lang w:eastAsia="es-AR" w:bidi="ar-SA"/>
+        </w:rPr>
+      </w:pPr>
+      <w:r>
+        <w:rPr>
+          <w:rFonts w:ascii="Arial" w:eastAsia="Times New Roman" w:hAnsi="Arial" w:cs="Arial"/>
+          <w:b/>
+          <w:i/>
+          <w:sz w:val="20"/>
+          <w:szCs w:val="20"/>
+          <w:lang w:eastAsia="es-AR" w:bidi="ar-SA"/>
+        </w:rPr>
+        <w:t>Ver usuarios</w:t>
+      </w:r>
+      <w:r>
+        <w:rPr>
+          <w:rFonts w:ascii="Arial" w:eastAsia="Times New Roman" w:hAnsi="Arial" w:cs="Arial"/>
+          <w:sz w:val="20"/>
+          <w:szCs w:val="20"/>
+          <w:lang w:eastAsia="es-AR" w:bidi="ar-SA"/>
+        </w:rPr>
+        <w:t>: visualiza todos los usuarios existentes.</w:t>
+      </w:r>
+    </w:p>
+    <w:p>
+      <w:pPr>
+        <w:pStyle w:val="Prrafodelista"/>
+        <w:spacing w:before="100" w:beforeAutospacing="1" w:after="100" w:afterAutospacing="1" w:line="240" w:lineRule="auto"/>
+        <w:ind w:left="1440"/>
+        <w:rPr>
+          <w:rFonts w:ascii="Times New Roman" w:eastAsia="Times New Roman" w:hAnsi="Times New Roman" w:cs="Times New Roman"/>
+          <w:sz w:val="24"/>
+          <w:szCs w:val="24"/>
+          <w:lang w:eastAsia="es-AR" w:bidi="ar-SA"/>
+        </w:rPr>
+      </w:pPr>
+    </w:p>
+    <w:p>
+      <w:pPr>
+        <w:pStyle w:val="Prrafodelista"/>
+        <w:numPr>
+          <w:ilvl w:val="0"/>
+          <w:numId w:val="20"/>
+        </w:numPr>
+        <w:spacing w:before="100" w:beforeAutospacing="1" w:after="100" w:afterAutospacing="1" w:line="240" w:lineRule="auto"/>
+        <w:rPr>
+          <w:rFonts w:ascii="Arial" w:eastAsia="Times New Roman" w:hAnsi="Arial" w:cs="Arial"/>
+          <w:b/>
+          <w:i/>
+          <w:sz w:val="20"/>
+          <w:szCs w:val="20"/>
+          <w:lang w:eastAsia="es-AR" w:bidi="ar-SA"/>
+        </w:rPr>
+      </w:pPr>
+      <w:r>
+        <w:rPr>
+          <w:rFonts w:ascii="Arial" w:eastAsia="Times New Roman" w:hAnsi="Arial" w:cs="Arial"/>
+          <w:b/>
+          <w:sz w:val="20"/>
+          <w:szCs w:val="20"/>
+          <w:lang w:eastAsia="es-AR" w:bidi="ar-SA"/>
+        </w:rPr>
+        <w:t>Perfiles</w:t>
+      </w:r>
+    </w:p>
+    <w:p>
+      <w:pPr>
+        <w:pStyle w:val="Prrafodelista"/>
+        <w:numPr>
+          <w:ilvl w:val="1"/>
+          <w:numId w:val="20"/>
+        </w:numPr>
+        <w:spacing w:before="100" w:beforeAutospacing="1" w:after="100" w:afterAutospacing="1" w:line="240" w:lineRule="auto"/>
+        <w:rPr>
+          <w:rFonts w:ascii="Arial" w:eastAsia="Times New Roman" w:hAnsi="Arial" w:cs="Arial"/>
+          <w:b/>
+          <w:i/>
+          <w:sz w:val="20"/>
+          <w:szCs w:val="20"/>
+          <w:lang w:eastAsia="es-AR" w:bidi="ar-SA"/>
+        </w:rPr>
+      </w:pPr>
+      <w:r>
+        <w:rPr>
+          <w:rFonts w:ascii="Arial" w:eastAsia="Times New Roman" w:hAnsi="Arial" w:cs="Arial"/>
+          <w:b/>
+          <w:i/>
+          <w:sz w:val="20"/>
+          <w:szCs w:val="20"/>
+          <w:lang w:eastAsia="es-AR" w:bidi="ar-SA"/>
+        </w:rPr>
+        <w:t>Administración de Perfiles</w:t>
+      </w:r>
+      <w:r>
+        <w:rPr>
+          <w:rFonts w:ascii="Arial" w:eastAsia="Times New Roman" w:hAnsi="Arial" w:cs="Arial"/>
+          <w:sz w:val="20"/>
+          <w:szCs w:val="20"/>
+          <w:lang w:eastAsia="es-AR" w:bidi="ar-SA"/>
+        </w:rPr>
+        <w:t>:</w:t>
+      </w:r>
+      <w:r>
+        <w:rPr>
+          <w:rFonts w:ascii="Arial" w:eastAsia="Times New Roman" w:hAnsi="Arial" w:cs="Arial"/>
+          <w:sz w:val="20"/>
+          <w:szCs w:val="20"/>
+          <w:lang w:eastAsia="es-AR" w:bidi="ar-SA"/>
+        </w:rPr>
+        <w:t xml:space="preserve"> permite realizar la asignación de perfiles a usuarios.</w:t>
+      </w:r>
+    </w:p>
+    <w:p>
+      <w:pPr>
+        <w:pStyle w:val="Prrafodelista"/>
+        <w:spacing w:before="100" w:beforeAutospacing="1" w:after="100" w:afterAutospacing="1" w:line="240" w:lineRule="auto"/>
+        <w:ind w:left="1440"/>
+        <w:rPr>
+          <w:rFonts w:ascii="Times New Roman" w:eastAsia="Times New Roman" w:hAnsi="Times New Roman" w:cs="Times New Roman"/>
+          <w:sz w:val="24"/>
+          <w:szCs w:val="24"/>
+          <w:lang w:eastAsia="es-AR" w:bidi="ar-SA"/>
+        </w:rPr>
+      </w:pPr>
+    </w:p>
+    <w:p>
+      <w:pPr>
+        <w:pStyle w:val="Prrafodelista"/>
+        <w:numPr>
+          <w:ilvl w:val="0"/>
+          <w:numId w:val="20"/>
+        </w:numPr>
+        <w:spacing w:before="100" w:beforeAutospacing="1" w:after="100" w:afterAutospacing="1" w:line="240" w:lineRule="auto"/>
+        <w:rPr>
+          <w:rFonts w:ascii="Times New Roman" w:eastAsia="Times New Roman" w:hAnsi="Times New Roman" w:cs="Times New Roman"/>
+          <w:b/>
+          <w:sz w:val="24"/>
+          <w:szCs w:val="24"/>
+          <w:lang w:eastAsia="es-AR" w:bidi="ar-SA"/>
+        </w:rPr>
+      </w:pPr>
+      <w:r>
+        <w:rPr>
+          <w:rFonts w:ascii="Arial" w:eastAsia="Times New Roman" w:hAnsi="Arial" w:cs="Arial"/>
+          <w:b/>
+          <w:sz w:val="20"/>
+          <w:szCs w:val="20"/>
+          <w:lang w:eastAsia="es-AR" w:bidi="ar-SA"/>
+        </w:rPr>
+        <w:t>Base de datos</w:t>
+      </w:r>
+    </w:p>
+    <w:p>
+      <w:pPr>
+        <w:pStyle w:val="Prrafodelista"/>
+        <w:numPr>
+          <w:ilvl w:val="1"/>
+          <w:numId w:val="20"/>
+        </w:numPr>
+        <w:spacing w:before="100" w:beforeAutospacing="1" w:after="100" w:afterAutospacing="1" w:line="240" w:lineRule="auto"/>
+        <w:rPr>
+          <w:rFonts w:ascii="Times New Roman" w:eastAsia="Times New Roman" w:hAnsi="Times New Roman" w:cs="Times New Roman"/>
+          <w:sz w:val="24"/>
+          <w:szCs w:val="24"/>
+          <w:lang w:eastAsia="es-AR" w:bidi="ar-SA"/>
+        </w:rPr>
+      </w:pPr>
+      <w:r>
+        <w:rPr>
+          <w:rFonts w:ascii="Arial" w:eastAsia="Times New Roman" w:hAnsi="Arial" w:cs="Arial"/>
+          <w:b/>
+          <w:i/>
+          <w:sz w:val="20"/>
+          <w:szCs w:val="20"/>
+          <w:lang w:eastAsia="es-AR" w:bidi="ar-SA"/>
+        </w:rPr>
+        <w:t>Actualización</w:t>
+      </w:r>
+      <w:r>
+        <w:rPr>
+          <w:rFonts w:ascii="Arial" w:eastAsia="Times New Roman" w:hAnsi="Arial" w:cs="Arial"/>
+          <w:sz w:val="20"/>
+          <w:szCs w:val="20"/>
+          <w:lang w:eastAsia="es-AR" w:bidi="ar-SA"/>
+        </w:rPr>
+        <w:t>: efectúa la actualización de la BD.</w:t>
+      </w:r>
+    </w:p>
+    <w:p>
+      <w:pPr>
+        <w:pStyle w:val="Prrafodelista"/>
+        <w:numPr>
+          <w:ilvl w:val="1"/>
+          <w:numId w:val="20"/>
+        </w:numPr>
+        <w:spacing w:before="100" w:beforeAutospacing="1" w:after="100" w:afterAutospacing="1" w:line="240" w:lineRule="auto"/>
+        <w:rPr>
+          <w:rFonts w:ascii="Times New Roman" w:eastAsia="Times New Roman" w:hAnsi="Times New Roman" w:cs="Times New Roman"/>
+          <w:sz w:val="24"/>
+          <w:szCs w:val="24"/>
+          <w:lang w:eastAsia="es-AR" w:bidi="ar-SA"/>
+        </w:rPr>
+      </w:pPr>
+      <w:r>
+        <w:rPr>
+          <w:rFonts w:ascii="Arial" w:eastAsia="Times New Roman" w:hAnsi="Arial" w:cs="Arial"/>
+          <w:b/>
+          <w:i/>
+          <w:sz w:val="20"/>
+          <w:szCs w:val="20"/>
+          <w:lang w:eastAsia="es-AR" w:bidi="ar-SA"/>
+        </w:rPr>
+        <w:t>Respaldar</w:t>
+      </w:r>
+      <w:r>
+        <w:rPr>
+          <w:rFonts w:ascii="Arial" w:eastAsia="Times New Roman" w:hAnsi="Arial" w:cs="Arial"/>
+          <w:sz w:val="20"/>
+          <w:szCs w:val="20"/>
+          <w:lang w:eastAsia="es-AR" w:bidi="ar-SA"/>
+        </w:rPr>
+        <w:t>: efectúa el respaldo de la BD.</w:t>
+      </w:r>
+    </w:p>
+    <w:p>
+      <w:pPr>
+        <w:pStyle w:val="Prrafodelista"/>
+        <w:spacing w:before="100" w:beforeAutospacing="1" w:after="100" w:afterAutospacing="1" w:line="240" w:lineRule="auto"/>
+        <w:ind w:left="1440"/>
+        <w:rPr>
+          <w:rFonts w:ascii="Times New Roman" w:eastAsia="Times New Roman" w:hAnsi="Times New Roman" w:cs="Times New Roman"/>
+          <w:sz w:val="24"/>
+          <w:szCs w:val="24"/>
+          <w:lang w:eastAsia="es-AR" w:bidi="ar-SA"/>
+        </w:rPr>
+      </w:pPr>
+    </w:p>
+    <w:p>
+      <w:pPr>
+        <w:pStyle w:val="Prrafodelista"/>
+        <w:numPr>
+          <w:ilvl w:val="0"/>
+          <w:numId w:val="20"/>
+        </w:numPr>
+        <w:spacing w:before="100" w:beforeAutospacing="1" w:after="100" w:afterAutospacing="1" w:line="240" w:lineRule="auto"/>
+        <w:rPr>
+          <w:rFonts w:ascii="Arial" w:eastAsia="Times New Roman" w:hAnsi="Arial" w:cs="Arial"/>
+          <w:b/>
+          <w:sz w:val="20"/>
+          <w:szCs w:val="20"/>
+          <w:lang w:eastAsia="es-AR" w:bidi="ar-SA"/>
+        </w:rPr>
+      </w:pPr>
+      <w:r>
+        <w:rPr>
+          <w:rFonts w:ascii="Arial" w:eastAsia="Times New Roman" w:hAnsi="Arial" w:cs="Arial"/>
+          <w:b/>
+          <w:sz w:val="20"/>
+          <w:szCs w:val="20"/>
+          <w:lang w:eastAsia="es-AR" w:bidi="ar-SA"/>
+        </w:rPr>
+        <w:t>Pagos</w:t>
+      </w:r>
+    </w:p>
+    <w:p>
+      <w:pPr>
+        <w:pStyle w:val="Prrafodelista"/>
+        <w:numPr>
+          <w:ilvl w:val="1"/>
+          <w:numId w:val="20"/>
+        </w:numPr>
+        <w:spacing w:before="100" w:beforeAutospacing="1" w:after="100" w:afterAutospacing="1" w:line="240" w:lineRule="auto"/>
+        <w:rPr>
+          <w:rFonts w:ascii="Arial" w:eastAsia="Times New Roman" w:hAnsi="Arial" w:cs="Arial"/>
+          <w:sz w:val="20"/>
+          <w:szCs w:val="20"/>
+          <w:lang w:eastAsia="es-AR" w:bidi="ar-SA"/>
+        </w:rPr>
+      </w:pPr>
+      <w:r>
+        <w:rPr>
+          <w:rFonts w:ascii="Arial" w:eastAsia="Times New Roman" w:hAnsi="Arial" w:cs="Arial"/>
+          <w:b/>
+          <w:i/>
+          <w:sz w:val="20"/>
+          <w:szCs w:val="20"/>
+          <w:lang w:eastAsia="es-AR" w:bidi="ar-SA"/>
+        </w:rPr>
+        <w:t>Ver pagos</w:t>
+      </w:r>
+      <w:r>
+        <w:rPr>
+          <w:rFonts w:ascii="Arial" w:eastAsia="Times New Roman" w:hAnsi="Arial" w:cs="Arial"/>
+          <w:sz w:val="20"/>
+          <w:szCs w:val="20"/>
+          <w:lang w:eastAsia="es-AR" w:bidi="ar-SA"/>
+        </w:rPr>
+        <w:t>: permite visualizar pagos por usuario.</w:t>
+      </w:r>
+    </w:p>
+    <w:p>
+      <w:pPr>
+        <w:pStyle w:val="Prrafodelista"/>
+        <w:spacing w:before="100" w:beforeAutospacing="1" w:after="100" w:afterAutospacing="1" w:line="240" w:lineRule="auto"/>
+        <w:ind w:left="1440"/>
+        <w:rPr>
+          <w:rFonts w:ascii="Arial" w:eastAsia="Times New Roman" w:hAnsi="Arial" w:cs="Arial"/>
+          <w:sz w:val="20"/>
+          <w:szCs w:val="20"/>
+          <w:lang w:eastAsia="es-AR" w:bidi="ar-SA"/>
+        </w:rPr>
+      </w:pPr>
+    </w:p>
+    <w:p>
+      <w:pPr>
+        <w:pStyle w:val="Prrafodelista"/>
+        <w:numPr>
+          <w:ilvl w:val="0"/>
+          <w:numId w:val="20"/>
+        </w:numPr>
+        <w:spacing w:before="100" w:beforeAutospacing="1" w:after="100" w:afterAutospacing="1" w:line="240" w:lineRule="auto"/>
+        <w:rPr>
+          <w:rFonts w:ascii="Arial" w:eastAsia="Times New Roman" w:hAnsi="Arial" w:cs="Arial"/>
+          <w:b/>
+          <w:sz w:val="20"/>
+          <w:szCs w:val="20"/>
+          <w:lang w:eastAsia="es-AR" w:bidi="ar-SA"/>
+        </w:rPr>
+      </w:pPr>
+      <w:r>
+        <w:rPr>
+          <w:rFonts w:ascii="Arial" w:eastAsia="Times New Roman" w:hAnsi="Arial" w:cs="Arial"/>
+          <w:b/>
+          <w:sz w:val="20"/>
+          <w:szCs w:val="20"/>
+          <w:lang w:eastAsia="es-AR" w:bidi="ar-SA"/>
+        </w:rPr>
+        <w:t>Consultas</w:t>
+      </w:r>
+    </w:p>
+    <w:p>
+      <w:pPr>
+        <w:pStyle w:val="Prrafodelista"/>
+        <w:numPr>
+          <w:ilvl w:val="1"/>
+          <w:numId w:val="20"/>
+        </w:numPr>
+        <w:spacing w:before="100" w:beforeAutospacing="1" w:after="100" w:afterAutospacing="1" w:line="240" w:lineRule="auto"/>
+        <w:rPr>
+          <w:rFonts w:ascii="Arial" w:eastAsia="Times New Roman" w:hAnsi="Arial" w:cs="Arial"/>
+          <w:sz w:val="20"/>
+          <w:szCs w:val="20"/>
+          <w:lang w:eastAsia="es-AR" w:bidi="ar-SA"/>
+        </w:rPr>
+      </w:pPr>
+      <w:r>
+        <w:rPr>
+          <w:rFonts w:ascii="Arial" w:eastAsia="Times New Roman" w:hAnsi="Arial" w:cs="Arial"/>
+          <w:b/>
+          <w:i/>
+          <w:sz w:val="20"/>
+          <w:szCs w:val="20"/>
+          <w:lang w:eastAsia="es-AR" w:bidi="ar-SA"/>
+        </w:rPr>
+        <w:t>Realizar consulta</w:t>
+      </w:r>
+      <w:r>
+        <w:rPr>
+          <w:rFonts w:ascii="Arial" w:eastAsia="Times New Roman" w:hAnsi="Arial" w:cs="Arial"/>
+          <w:sz w:val="20"/>
+          <w:szCs w:val="20"/>
+          <w:lang w:eastAsia="es-AR" w:bidi="ar-SA"/>
+        </w:rPr>
+        <w:t>: efectúa consulta de los datos existentes por persona o vehículo.</w:t>
+      </w:r>
+    </w:p>
+    <w:p>
+      <w:pPr>
+        <w:pStyle w:val="Prrafodelista"/>
+        <w:numPr>
+          <w:ilvl w:val="1"/>
+          <w:numId w:val="20"/>
+        </w:numPr>
+        <w:spacing w:before="100" w:beforeAutospacing="1" w:after="100" w:afterAutospacing="1" w:line="240" w:lineRule="auto"/>
+        <w:rPr>
+          <w:rFonts w:ascii="Arial" w:eastAsia="Times New Roman" w:hAnsi="Arial" w:cs="Arial"/>
+          <w:sz w:val="20"/>
+          <w:szCs w:val="20"/>
+          <w:lang w:eastAsia="es-AR" w:bidi="ar-SA"/>
+        </w:rPr>
+      </w:pPr>
+      <w:r>
+        <w:rPr>
+          <w:rFonts w:ascii="Arial" w:eastAsia="Times New Roman" w:hAnsi="Arial" w:cs="Arial"/>
+          <w:b/>
+          <w:i/>
+          <w:sz w:val="20"/>
+          <w:szCs w:val="20"/>
+          <w:lang w:eastAsia="es-AR" w:bidi="ar-SA"/>
+        </w:rPr>
+        <w:t>Ver historial</w:t>
+      </w:r>
+      <w:r>
+        <w:rPr>
+          <w:rFonts w:ascii="Arial" w:eastAsia="Times New Roman" w:hAnsi="Arial" w:cs="Arial"/>
+          <w:sz w:val="20"/>
+          <w:szCs w:val="20"/>
+          <w:lang w:eastAsia="es-AR" w:bidi="ar-SA"/>
+        </w:rPr>
+        <w:t>: visualiza el historial de consultas.</w:t>
+      </w:r>
+    </w:p>
+    <w:p>
+      <w:pPr>
+        <w:pStyle w:val="Prrafodelista"/>
+        <w:spacing w:before="100" w:beforeAutospacing="1" w:after="100" w:afterAutospacing="1" w:line="240" w:lineRule="auto"/>
+        <w:ind w:left="1440"/>
+        <w:rPr>
+          <w:rFonts w:ascii="Arial" w:eastAsia="Times New Roman" w:hAnsi="Arial" w:cs="Arial"/>
+          <w:sz w:val="20"/>
+          <w:szCs w:val="20"/>
+          <w:lang w:eastAsia="es-AR" w:bidi="ar-SA"/>
+        </w:rPr>
+      </w:pPr>
+    </w:p>
+    <w:p>
+      <w:pPr>
+        <w:pStyle w:val="Prrafodelista"/>
+        <w:numPr>
+          <w:ilvl w:val="0"/>
+          <w:numId w:val="20"/>
+        </w:numPr>
+        <w:spacing w:before="100" w:beforeAutospacing="1" w:after="100" w:afterAutospacing="1" w:line="240" w:lineRule="auto"/>
+        <w:rPr>
+          <w:rFonts w:ascii="Arial" w:eastAsia="Times New Roman" w:hAnsi="Arial" w:cs="Arial"/>
+          <w:sz w:val="20"/>
+          <w:szCs w:val="20"/>
+          <w:lang w:eastAsia="es-AR" w:bidi="ar-SA"/>
+        </w:rPr>
+      </w:pPr>
+      <w:r>
+        <w:rPr>
+          <w:rFonts w:ascii="Arial" w:eastAsia="Times New Roman" w:hAnsi="Arial" w:cs="Arial"/>
+          <w:b/>
+          <w:sz w:val="20"/>
+          <w:szCs w:val="20"/>
+          <w:lang w:eastAsia="es-AR" w:bidi="ar-SA"/>
+        </w:rPr>
+        <w:t>Ayuda</w:t>
+      </w:r>
+      <w:r>
+        <w:rPr>
+          <w:rFonts w:ascii="Arial" w:eastAsia="Times New Roman" w:hAnsi="Arial" w:cs="Arial"/>
+          <w:sz w:val="20"/>
+          <w:szCs w:val="20"/>
+          <w:lang w:eastAsia="es-AR" w:bidi="ar-SA"/>
+        </w:rPr>
+        <w:t>: visualiza la ayuda sobre el uso del sistema.</w:t>
+      </w:r>
+    </w:p>
+    <w:p>
+      <w:pPr>
+        <w:pStyle w:val="Prrafodelista"/>
+        <w:spacing w:before="100" w:beforeAutospacing="1" w:after="100" w:afterAutospacing="1" w:line="240" w:lineRule="auto"/>
+        <w:rPr>
+          <w:rFonts w:ascii="Arial" w:eastAsia="Times New Roman" w:hAnsi="Arial" w:cs="Arial"/>
+          <w:sz w:val="20"/>
+          <w:szCs w:val="20"/>
+          <w:lang w:eastAsia="es-AR" w:bidi="ar-SA"/>
+        </w:rPr>
+      </w:pPr>
+    </w:p>
+    <w:p>
+      <w:pPr>
+        <w:pStyle w:val="Prrafodelista"/>
+        <w:numPr>
+          <w:ilvl w:val="0"/>
+          <w:numId w:val="20"/>
+        </w:numPr>
+        <w:spacing w:before="100" w:beforeAutospacing="1" w:after="100" w:afterAutospacing="1" w:line="240" w:lineRule="auto"/>
+        <w:rPr>
+          <w:rFonts w:ascii="Arial" w:eastAsia="Times New Roman" w:hAnsi="Arial" w:cs="Arial"/>
+          <w:sz w:val="20"/>
+          <w:szCs w:val="20"/>
+          <w:lang w:eastAsia="es-AR" w:bidi="ar-SA"/>
+        </w:rPr>
+      </w:pPr>
+      <w:r>
+        <w:rPr>
+          <w:rFonts w:ascii="Arial" w:eastAsia="Times New Roman" w:hAnsi="Arial" w:cs="Arial"/>
+          <w:b/>
+          <w:sz w:val="20"/>
+          <w:szCs w:val="20"/>
+          <w:lang w:eastAsia="es-AR" w:bidi="ar-SA"/>
+        </w:rPr>
+        <w:t>Contáctenos</w:t>
+      </w:r>
+      <w:r>
+        <w:rPr>
+          <w:rFonts w:ascii="Arial" w:eastAsia="Times New Roman" w:hAnsi="Arial" w:cs="Arial"/>
+          <w:sz w:val="20"/>
+          <w:szCs w:val="20"/>
+          <w:lang w:eastAsia="es-AR" w:bidi="ar-SA"/>
+        </w:rPr>
+        <w:t>: brinda información de contacto.</w:t>
       </w:r>
     </w:p>
     <w:p>
       <w:pPr>
         <w:pStyle w:val="Ttulo2"/>
       </w:pPr>
-      <w:bookmarkStart w:id="7" w:name="_Toc294115029"/>
+      <w:bookmarkStart w:id="7" w:name="_Toc294127801"/>
       <w:r>
         <w:t>Operador</w:t>
       </w:r>
       <w:bookmarkEnd w:id="7"/>
     </w:p>
+    <w:p>
+      <w:r>
+        <w:t xml:space="preserve">Encargado de la actualización </w:t>
+      </w:r>
+      <w:r>
+        <w:t xml:space="preserve">y mantenimiento </w:t>
+      </w:r>
+      <w:r>
+        <w:t>de la BD</w:t>
+      </w:r>
+      <w:r>
+        <w:t>. Posee accesos a:</w:t>
+      </w:r>
+    </w:p>
+    <w:p>
+      <w:pPr>
+        <w:pStyle w:val="Prrafodelista"/>
+        <w:numPr>
+          <w:ilvl w:val="0"/>
+          <w:numId w:val="20"/>
+        </w:numPr>
+        <w:spacing w:before="100" w:beforeAutospacing="1" w:after="100" w:afterAutospacing="1" w:line="240" w:lineRule="auto"/>
+        <w:rPr>
+          <w:rFonts w:ascii="Arial" w:eastAsia="Times New Roman" w:hAnsi="Arial" w:cs="Arial"/>
+          <w:b/>
+          <w:sz w:val="20"/>
+          <w:szCs w:val="20"/>
+          <w:lang w:eastAsia="es-AR" w:bidi="ar-SA"/>
+        </w:rPr>
+      </w:pPr>
+      <w:r>
+        <w:rPr>
+          <w:rFonts w:ascii="Arial" w:eastAsia="Times New Roman" w:hAnsi="Arial" w:cs="Arial"/>
+          <w:b/>
+          <w:sz w:val="20"/>
+          <w:szCs w:val="20"/>
+          <w:lang w:eastAsia="es-AR" w:bidi="ar-SA"/>
+        </w:rPr>
+        <w:t>Home</w:t>
+      </w:r>
+      <w:r>
+        <w:rPr>
+          <w:rFonts w:ascii="Arial" w:eastAsia="Times New Roman" w:hAnsi="Arial" w:cs="Arial"/>
+          <w:sz w:val="20"/>
+          <w:szCs w:val="20"/>
+          <w:lang w:eastAsia="es-AR" w:bidi="ar-SA"/>
+        </w:rPr>
+        <w:t>: inicio de la aplicación.</w:t>
+      </w:r>
+    </w:p>
+    <w:p>
+      <w:pPr>
+        <w:pStyle w:val="Prrafodelista"/>
+        <w:spacing w:before="100" w:beforeAutospacing="1" w:after="100" w:afterAutospacing="1" w:line="240" w:lineRule="auto"/>
+        <w:rPr>
+          <w:rFonts w:ascii="Arial" w:eastAsia="Times New Roman" w:hAnsi="Arial" w:cs="Arial"/>
+          <w:b/>
+          <w:sz w:val="20"/>
+          <w:szCs w:val="20"/>
+          <w:lang w:eastAsia="es-AR" w:bidi="ar-SA"/>
+        </w:rPr>
+      </w:pPr>
+    </w:p>
+    <w:p>
+      <w:pPr>
+        <w:pStyle w:val="Prrafodelista"/>
+        <w:numPr>
+          <w:ilvl w:val="0"/>
+          <w:numId w:val="20"/>
+        </w:numPr>
+        <w:spacing w:before="100" w:beforeAutospacing="1" w:after="100" w:afterAutospacing="1" w:line="240" w:lineRule="auto"/>
+        <w:rPr>
+          <w:rFonts w:ascii="Times New Roman" w:eastAsia="Times New Roman" w:hAnsi="Times New Roman" w:cs="Times New Roman"/>
+          <w:b/>
+          <w:sz w:val="24"/>
+          <w:szCs w:val="24"/>
+          <w:lang w:eastAsia="es-AR" w:bidi="ar-SA"/>
+        </w:rPr>
+      </w:pPr>
+      <w:r>
+        <w:rPr>
+          <w:rFonts w:ascii="Arial" w:eastAsia="Times New Roman" w:hAnsi="Arial" w:cs="Arial"/>
+          <w:b/>
+          <w:sz w:val="20"/>
+          <w:szCs w:val="20"/>
+          <w:lang w:eastAsia="es-AR" w:bidi="ar-SA"/>
+        </w:rPr>
+        <w:t>Cuenta de usuario</w:t>
+      </w:r>
+    </w:p>
+    <w:p>
+      <w:pPr>
+        <w:pStyle w:val="Prrafodelista"/>
+        <w:numPr>
+          <w:ilvl w:val="1"/>
+          <w:numId w:val="20"/>
+        </w:numPr>
+        <w:spacing w:before="100" w:beforeAutospacing="1" w:after="100" w:afterAutospacing="1" w:line="240" w:lineRule="auto"/>
+        <w:rPr>
+          <w:rFonts w:ascii="Times New Roman" w:eastAsia="Times New Roman" w:hAnsi="Times New Roman" w:cs="Times New Roman"/>
+          <w:sz w:val="24"/>
+          <w:szCs w:val="24"/>
+          <w:lang w:eastAsia="es-AR" w:bidi="ar-SA"/>
+        </w:rPr>
+      </w:pPr>
+      <w:r>
+        <w:rPr>
+          <w:rFonts w:ascii="Arial" w:eastAsia="Times New Roman" w:hAnsi="Arial" w:cs="Arial"/>
+          <w:b/>
+          <w:i/>
+          <w:sz w:val="20"/>
+          <w:szCs w:val="20"/>
+          <w:lang w:eastAsia="es-AR" w:bidi="ar-SA"/>
+        </w:rPr>
+        <w:t>Modificar datos</w:t>
+      </w:r>
+      <w:r>
+        <w:rPr>
+          <w:rFonts w:ascii="Arial" w:eastAsia="Times New Roman" w:hAnsi="Arial" w:cs="Arial"/>
+          <w:sz w:val="20"/>
+          <w:szCs w:val="20"/>
+          <w:lang w:eastAsia="es-AR" w:bidi="ar-SA"/>
+        </w:rPr>
+        <w:t>: modificar datos de la propia cuenta.</w:t>
+      </w:r>
+    </w:p>
+    <w:p>
+      <w:pPr>
+        <w:pStyle w:val="Prrafodelista"/>
+        <w:spacing w:before="100" w:beforeAutospacing="1" w:after="100" w:afterAutospacing="1" w:line="240" w:lineRule="auto"/>
+        <w:ind w:left="1440"/>
+        <w:rPr>
+          <w:rFonts w:ascii="Times New Roman" w:eastAsia="Times New Roman" w:hAnsi="Times New Roman" w:cs="Times New Roman"/>
+          <w:sz w:val="24"/>
+          <w:szCs w:val="24"/>
+          <w:lang w:eastAsia="es-AR" w:bidi="ar-SA"/>
+        </w:rPr>
+      </w:pPr>
+    </w:p>
+    <w:p>
+      <w:pPr>
+        <w:pStyle w:val="Prrafodelista"/>
+        <w:numPr>
+          <w:ilvl w:val="0"/>
+          <w:numId w:val="20"/>
+        </w:numPr>
+        <w:spacing w:before="100" w:beforeAutospacing="1" w:after="100" w:afterAutospacing="1" w:line="240" w:lineRule="auto"/>
+        <w:rPr>
+          <w:rFonts w:ascii="Times New Roman" w:eastAsia="Times New Roman" w:hAnsi="Times New Roman" w:cs="Times New Roman"/>
+          <w:b/>
+          <w:sz w:val="24"/>
+          <w:szCs w:val="24"/>
+          <w:lang w:eastAsia="es-AR" w:bidi="ar-SA"/>
+        </w:rPr>
+      </w:pPr>
+      <w:r>
+        <w:rPr>
+          <w:rFonts w:ascii="Arial" w:eastAsia="Times New Roman" w:hAnsi="Arial" w:cs="Arial"/>
+          <w:b/>
+          <w:sz w:val="20"/>
+          <w:szCs w:val="20"/>
+          <w:lang w:eastAsia="es-AR" w:bidi="ar-SA"/>
+        </w:rPr>
+        <w:t>Base de datos</w:t>
+      </w:r>
+    </w:p>
+    <w:p>
+      <w:pPr>
+        <w:pStyle w:val="Prrafodelista"/>
+        <w:numPr>
+          <w:ilvl w:val="1"/>
+          <w:numId w:val="20"/>
+        </w:numPr>
+        <w:spacing w:before="100" w:beforeAutospacing="1" w:after="100" w:afterAutospacing="1" w:line="240" w:lineRule="auto"/>
+        <w:rPr>
+          <w:rFonts w:ascii="Times New Roman" w:eastAsia="Times New Roman" w:hAnsi="Times New Roman" w:cs="Times New Roman"/>
+          <w:sz w:val="24"/>
+          <w:szCs w:val="24"/>
+          <w:lang w:eastAsia="es-AR" w:bidi="ar-SA"/>
+        </w:rPr>
+      </w:pPr>
+      <w:r>
+        <w:rPr>
+          <w:rFonts w:ascii="Arial" w:eastAsia="Times New Roman" w:hAnsi="Arial" w:cs="Arial"/>
+          <w:b/>
+          <w:i/>
+          <w:sz w:val="20"/>
+          <w:szCs w:val="20"/>
+          <w:lang w:eastAsia="es-AR" w:bidi="ar-SA"/>
+        </w:rPr>
+        <w:t>Actualización</w:t>
+      </w:r>
+      <w:r>
+        <w:rPr>
+          <w:rFonts w:ascii="Arial" w:eastAsia="Times New Roman" w:hAnsi="Arial" w:cs="Arial"/>
+          <w:sz w:val="20"/>
+          <w:szCs w:val="20"/>
+          <w:lang w:eastAsia="es-AR" w:bidi="ar-SA"/>
+        </w:rPr>
+        <w:t>: efectúa la actualización de la BD.</w:t>
+      </w:r>
+    </w:p>
+    <w:p>
+      <w:pPr>
+        <w:pStyle w:val="Prrafodelista"/>
+        <w:numPr>
+          <w:ilvl w:val="1"/>
+          <w:numId w:val="20"/>
+        </w:numPr>
+        <w:spacing w:before="100" w:beforeAutospacing="1" w:after="100" w:afterAutospacing="1" w:line="240" w:lineRule="auto"/>
+        <w:rPr>
+          <w:rFonts w:ascii="Times New Roman" w:eastAsia="Times New Roman" w:hAnsi="Times New Roman" w:cs="Times New Roman"/>
+          <w:sz w:val="24"/>
+          <w:szCs w:val="24"/>
+          <w:lang w:eastAsia="es-AR" w:bidi="ar-SA"/>
+        </w:rPr>
+      </w:pPr>
+      <w:r>
+        <w:rPr>
+          <w:rFonts w:ascii="Arial" w:eastAsia="Times New Roman" w:hAnsi="Arial" w:cs="Arial"/>
+          <w:b/>
+          <w:i/>
+          <w:sz w:val="20"/>
+          <w:szCs w:val="20"/>
+          <w:lang w:eastAsia="es-AR" w:bidi="ar-SA"/>
+        </w:rPr>
+        <w:t>Respaldar</w:t>
+      </w:r>
+      <w:r>
+        <w:rPr>
+          <w:rFonts w:ascii="Arial" w:eastAsia="Times New Roman" w:hAnsi="Arial" w:cs="Arial"/>
+          <w:sz w:val="20"/>
+          <w:szCs w:val="20"/>
+          <w:lang w:eastAsia="es-AR" w:bidi="ar-SA"/>
+        </w:rPr>
+        <w:t>: efectúa el respaldo de la BD.</w:t>
+      </w:r>
+    </w:p>
+    <w:p>
+      <w:pPr>
+        <w:pStyle w:val="Prrafodelista"/>
+        <w:spacing w:before="100" w:beforeAutospacing="1" w:after="100" w:afterAutospacing="1" w:line="240" w:lineRule="auto"/>
+        <w:ind w:left="1440"/>
+        <w:rPr>
+          <w:rFonts w:ascii="Times New Roman" w:eastAsia="Times New Roman" w:hAnsi="Times New Roman" w:cs="Times New Roman"/>
+          <w:sz w:val="24"/>
+          <w:szCs w:val="24"/>
+          <w:lang w:eastAsia="es-AR" w:bidi="ar-SA"/>
+        </w:rPr>
+      </w:pPr>
+    </w:p>
+    <w:p>
+      <w:pPr>
+        <w:pStyle w:val="Prrafodelista"/>
+        <w:numPr>
+          <w:ilvl w:val="0"/>
+          <w:numId w:val="20"/>
+        </w:numPr>
+        <w:spacing w:before="100" w:beforeAutospacing="1" w:after="100" w:afterAutospacing="1" w:line="240" w:lineRule="auto"/>
+        <w:rPr>
+          <w:rFonts w:ascii="Arial" w:eastAsia="Times New Roman" w:hAnsi="Arial" w:cs="Arial"/>
+          <w:sz w:val="20"/>
+          <w:szCs w:val="20"/>
+          <w:lang w:eastAsia="es-AR" w:bidi="ar-SA"/>
+        </w:rPr>
+      </w:pPr>
+      <w:r>
+        <w:rPr>
+          <w:rFonts w:ascii="Arial" w:eastAsia="Times New Roman" w:hAnsi="Arial" w:cs="Arial"/>
+          <w:b/>
+          <w:sz w:val="20"/>
+          <w:szCs w:val="20"/>
+          <w:lang w:eastAsia="es-AR" w:bidi="ar-SA"/>
+        </w:rPr>
+        <w:t>Ayuda</w:t>
+      </w:r>
+      <w:r>
+        <w:rPr>
+          <w:rFonts w:ascii="Arial" w:eastAsia="Times New Roman" w:hAnsi="Arial" w:cs="Arial"/>
+          <w:sz w:val="20"/>
+          <w:szCs w:val="20"/>
+          <w:lang w:eastAsia="es-AR" w:bidi="ar-SA"/>
+        </w:rPr>
+        <w:t>: visualiza la ayuda sobre el uso del sistema.</w:t>
+      </w:r>
+    </w:p>
+    <w:p>
+      <w:pPr>
+        <w:pStyle w:val="Prrafodelista"/>
+        <w:spacing w:before="100" w:beforeAutospacing="1" w:after="100" w:afterAutospacing="1" w:line="240" w:lineRule="auto"/>
+        <w:rPr>
+          <w:rFonts w:ascii="Arial" w:eastAsia="Times New Roman" w:hAnsi="Arial" w:cs="Arial"/>
+          <w:sz w:val="20"/>
+          <w:szCs w:val="20"/>
+          <w:lang w:eastAsia="es-AR" w:bidi="ar-SA"/>
+        </w:rPr>
+      </w:pPr>
+    </w:p>
+    <w:p>
+      <w:pPr>
+        <w:pStyle w:val="Prrafodelista"/>
+        <w:numPr>
+          <w:ilvl w:val="0"/>
+          <w:numId w:val="20"/>
+        </w:numPr>
+        <w:spacing w:before="100" w:beforeAutospacing="1" w:after="100" w:afterAutospacing="1" w:line="240" w:lineRule="auto"/>
+        <w:rPr>
+          <w:rFonts w:ascii="Times New Roman" w:eastAsia="Times New Roman" w:hAnsi="Times New Roman" w:cs="Times New Roman"/>
+          <w:sz w:val="24"/>
+          <w:szCs w:val="24"/>
+          <w:lang w:eastAsia="es-AR" w:bidi="ar-SA"/>
+        </w:rPr>
+      </w:pPr>
+      <w:r>
+        <w:rPr>
+          <w:rFonts w:ascii="Arial" w:eastAsia="Times New Roman" w:hAnsi="Arial" w:cs="Arial"/>
+          <w:b/>
+          <w:sz w:val="20"/>
+          <w:szCs w:val="20"/>
+          <w:lang w:eastAsia="es-AR" w:bidi="ar-SA"/>
+        </w:rPr>
+        <w:t>Contáctenos</w:t>
+      </w:r>
+      <w:r>
+        <w:rPr>
+          <w:rFonts w:ascii="Arial" w:eastAsia="Times New Roman" w:hAnsi="Arial" w:cs="Arial"/>
+          <w:sz w:val="20"/>
+          <w:szCs w:val="20"/>
+          <w:lang w:eastAsia="es-AR" w:bidi="ar-SA"/>
+        </w:rPr>
+        <w:t>: brinda información de contacto.</w:t>
+      </w:r>
+    </w:p>
     <w:p/>
     <w:p>
       <w:pPr>
         <w:pStyle w:val="Ttulo2"/>
       </w:pPr>
-      <w:bookmarkStart w:id="8" w:name="_Toc294115030"/>
+      <w:bookmarkStart w:id="8" w:name="_Toc294127802"/>
+      <w:r>
+        <w:lastRenderedPageBreak/>
+        <w:t>Usuario de Consulta</w:t>
+      </w:r>
+      <w:bookmarkEnd w:id="8"/>
+    </w:p>
+    <w:p>
+      <w:pPr>
+        <w:jc w:val="both"/>
+      </w:pPr>
+      <w:r>
+        <w:t>No le estará permitido validar datos. No puede añadir ni modificar ningún dato importante. Solo tendrá derecho a realizar consultas. No podrá modificar, ni borrar ni dar alta registros. Solamente tendrá derecho a dar de alta, modificar o borrar campos personalizados. Posee accesos a:</w:t>
+      </w:r>
+    </w:p>
+    <w:p>
+      <w:pPr>
+        <w:pStyle w:val="Prrafodelista"/>
+        <w:numPr>
+          <w:ilvl w:val="0"/>
+          <w:numId w:val="20"/>
+        </w:numPr>
+        <w:spacing w:before="100" w:beforeAutospacing="1" w:after="100" w:afterAutospacing="1" w:line="240" w:lineRule="auto"/>
+        <w:rPr>
+          <w:rFonts w:ascii="Arial" w:eastAsia="Times New Roman" w:hAnsi="Arial" w:cs="Arial"/>
+          <w:b/>
+          <w:sz w:val="20"/>
+          <w:szCs w:val="20"/>
+          <w:lang w:eastAsia="es-AR" w:bidi="ar-SA"/>
+        </w:rPr>
+      </w:pPr>
+      <w:r>
+        <w:rPr>
+          <w:rFonts w:ascii="Arial" w:eastAsia="Times New Roman" w:hAnsi="Arial" w:cs="Arial"/>
+          <w:b/>
+          <w:sz w:val="20"/>
+          <w:szCs w:val="20"/>
+          <w:lang w:eastAsia="es-AR" w:bidi="ar-SA"/>
+        </w:rPr>
+        <w:t>Home</w:t>
+      </w:r>
+      <w:r>
+        <w:rPr>
+          <w:rFonts w:ascii="Arial" w:eastAsia="Times New Roman" w:hAnsi="Arial" w:cs="Arial"/>
+          <w:sz w:val="20"/>
+          <w:szCs w:val="20"/>
+          <w:lang w:eastAsia="es-AR" w:bidi="ar-SA"/>
+        </w:rPr>
+        <w:t>: inicio de la aplicación.</w:t>
+      </w:r>
+    </w:p>
+    <w:p>
+      <w:pPr>
+        <w:pStyle w:val="Prrafodelista"/>
+        <w:spacing w:before="100" w:beforeAutospacing="1" w:after="100" w:afterAutospacing="1" w:line="240" w:lineRule="auto"/>
+        <w:rPr>
+          <w:rFonts w:ascii="Arial" w:eastAsia="Times New Roman" w:hAnsi="Arial" w:cs="Arial"/>
+          <w:b/>
+          <w:sz w:val="20"/>
+          <w:szCs w:val="20"/>
+          <w:lang w:eastAsia="es-AR" w:bidi="ar-SA"/>
+        </w:rPr>
+      </w:pPr>
+    </w:p>
+    <w:p>
+      <w:pPr>
+        <w:pStyle w:val="Prrafodelista"/>
+        <w:numPr>
+          <w:ilvl w:val="0"/>
+          <w:numId w:val="20"/>
+        </w:numPr>
+        <w:spacing w:before="100" w:beforeAutospacing="1" w:after="100" w:afterAutospacing="1" w:line="240" w:lineRule="auto"/>
+        <w:rPr>
+          <w:rFonts w:ascii="Times New Roman" w:eastAsia="Times New Roman" w:hAnsi="Times New Roman" w:cs="Times New Roman"/>
+          <w:b/>
+          <w:sz w:val="24"/>
+          <w:szCs w:val="24"/>
+          <w:lang w:eastAsia="es-AR" w:bidi="ar-SA"/>
+        </w:rPr>
+      </w:pPr>
+      <w:r>
+        <w:rPr>
+          <w:rFonts w:ascii="Arial" w:eastAsia="Times New Roman" w:hAnsi="Arial" w:cs="Arial"/>
+          <w:b/>
+          <w:sz w:val="20"/>
+          <w:szCs w:val="20"/>
+          <w:lang w:eastAsia="es-AR" w:bidi="ar-SA"/>
+        </w:rPr>
+        <w:t>Cuenta de usuario</w:t>
+      </w:r>
+    </w:p>
+    <w:p>
+      <w:pPr>
+        <w:pStyle w:val="Prrafodelista"/>
+        <w:numPr>
+          <w:ilvl w:val="1"/>
+          <w:numId w:val="20"/>
+        </w:numPr>
+        <w:spacing w:before="100" w:beforeAutospacing="1" w:after="100" w:afterAutospacing="1" w:line="240" w:lineRule="auto"/>
+        <w:rPr>
+          <w:rFonts w:ascii="Times New Roman" w:eastAsia="Times New Roman" w:hAnsi="Times New Roman" w:cs="Times New Roman"/>
+          <w:sz w:val="24"/>
+          <w:szCs w:val="24"/>
+          <w:lang w:eastAsia="es-AR" w:bidi="ar-SA"/>
+        </w:rPr>
+      </w:pPr>
+      <w:r>
+        <w:rPr>
+          <w:rFonts w:ascii="Arial" w:eastAsia="Times New Roman" w:hAnsi="Arial" w:cs="Arial"/>
+          <w:b/>
+          <w:i/>
+          <w:sz w:val="20"/>
+          <w:szCs w:val="20"/>
+          <w:lang w:eastAsia="es-AR" w:bidi="ar-SA"/>
+        </w:rPr>
+        <w:t>Modificar datos</w:t>
+      </w:r>
+      <w:r>
+        <w:rPr>
+          <w:rFonts w:ascii="Arial" w:eastAsia="Times New Roman" w:hAnsi="Arial" w:cs="Arial"/>
+          <w:sz w:val="20"/>
+          <w:szCs w:val="20"/>
+          <w:lang w:eastAsia="es-AR" w:bidi="ar-SA"/>
+        </w:rPr>
+        <w:t>: modificar datos de la propia cuenta.</w:t>
+      </w:r>
+    </w:p>
+    <w:p>
+      <w:pPr>
+        <w:pStyle w:val="Prrafodelista"/>
+        <w:spacing w:before="100" w:beforeAutospacing="1" w:after="100" w:afterAutospacing="1" w:line="240" w:lineRule="auto"/>
+        <w:ind w:left="1440"/>
+        <w:rPr>
+          <w:rFonts w:ascii="Times New Roman" w:eastAsia="Times New Roman" w:hAnsi="Times New Roman" w:cs="Times New Roman"/>
+          <w:sz w:val="24"/>
+          <w:szCs w:val="24"/>
+          <w:lang w:eastAsia="es-AR" w:bidi="ar-SA"/>
+        </w:rPr>
+      </w:pPr>
+    </w:p>
+    <w:p>
+      <w:pPr>
+        <w:pStyle w:val="Prrafodelista"/>
+        <w:numPr>
+          <w:ilvl w:val="0"/>
+          <w:numId w:val="20"/>
+        </w:numPr>
+        <w:spacing w:before="100" w:beforeAutospacing="1" w:after="100" w:afterAutospacing="1" w:line="240" w:lineRule="auto"/>
+        <w:rPr>
+          <w:rFonts w:ascii="Arial" w:eastAsia="Times New Roman" w:hAnsi="Arial" w:cs="Arial"/>
+          <w:b/>
+          <w:sz w:val="20"/>
+          <w:szCs w:val="20"/>
+          <w:lang w:eastAsia="es-AR" w:bidi="ar-SA"/>
+        </w:rPr>
+      </w:pPr>
+      <w:r>
+        <w:rPr>
+          <w:rFonts w:ascii="Arial" w:eastAsia="Times New Roman" w:hAnsi="Arial" w:cs="Arial"/>
+          <w:b/>
+          <w:sz w:val="20"/>
+          <w:szCs w:val="20"/>
+          <w:lang w:eastAsia="es-AR" w:bidi="ar-SA"/>
+        </w:rPr>
+        <w:t>Pagos</w:t>
+      </w:r>
+    </w:p>
+    <w:p>
+      <w:pPr>
+        <w:pStyle w:val="Prrafodelista"/>
+        <w:numPr>
+          <w:ilvl w:val="1"/>
+          <w:numId w:val="20"/>
+        </w:numPr>
+        <w:spacing w:before="100" w:beforeAutospacing="1" w:after="100" w:afterAutospacing="1" w:line="240" w:lineRule="auto"/>
+        <w:rPr>
+          <w:rFonts w:ascii="Arial" w:eastAsia="Times New Roman" w:hAnsi="Arial" w:cs="Arial"/>
+          <w:sz w:val="20"/>
+          <w:szCs w:val="20"/>
+          <w:lang w:eastAsia="es-AR" w:bidi="ar-SA"/>
+        </w:rPr>
+      </w:pPr>
+      <w:r>
+        <w:rPr>
+          <w:rFonts w:ascii="Arial" w:eastAsia="Times New Roman" w:hAnsi="Arial" w:cs="Arial"/>
+          <w:b/>
+          <w:i/>
+          <w:sz w:val="20"/>
+          <w:szCs w:val="20"/>
+          <w:lang w:eastAsia="es-AR" w:bidi="ar-SA"/>
+        </w:rPr>
+        <w:t>Ver pagos</w:t>
+      </w:r>
+      <w:r>
+        <w:rPr>
+          <w:rFonts w:ascii="Arial" w:eastAsia="Times New Roman" w:hAnsi="Arial" w:cs="Arial"/>
+          <w:sz w:val="20"/>
+          <w:szCs w:val="20"/>
+          <w:lang w:eastAsia="es-AR" w:bidi="ar-SA"/>
+        </w:rPr>
+        <w:t xml:space="preserve">: permite visualizar </w:t>
+      </w:r>
+      <w:r>
+        <w:rPr>
+          <w:rFonts w:ascii="Arial" w:eastAsia="Times New Roman" w:hAnsi="Arial" w:cs="Arial"/>
+          <w:sz w:val="20"/>
+          <w:szCs w:val="20"/>
+          <w:lang w:eastAsia="es-AR" w:bidi="ar-SA"/>
+        </w:rPr>
+        <w:t xml:space="preserve">los </w:t>
+      </w:r>
+      <w:r>
+        <w:rPr>
+          <w:rFonts w:ascii="Arial" w:eastAsia="Times New Roman" w:hAnsi="Arial" w:cs="Arial"/>
+          <w:sz w:val="20"/>
+          <w:szCs w:val="20"/>
+          <w:lang w:eastAsia="es-AR" w:bidi="ar-SA"/>
+        </w:rPr>
+        <w:t xml:space="preserve">pagos </w:t>
+      </w:r>
+      <w:r>
+        <w:rPr>
+          <w:rFonts w:ascii="Arial" w:eastAsia="Times New Roman" w:hAnsi="Arial" w:cs="Arial"/>
+          <w:sz w:val="20"/>
+          <w:szCs w:val="20"/>
+          <w:lang w:eastAsia="es-AR" w:bidi="ar-SA"/>
+        </w:rPr>
+        <w:t>efectuados por el</w:t>
+      </w:r>
+      <w:r>
+        <w:rPr>
+          <w:rFonts w:ascii="Arial" w:eastAsia="Times New Roman" w:hAnsi="Arial" w:cs="Arial"/>
+          <w:sz w:val="20"/>
+          <w:szCs w:val="20"/>
+          <w:lang w:eastAsia="es-AR" w:bidi="ar-SA"/>
+        </w:rPr>
+        <w:t xml:space="preserve"> usuario.</w:t>
+      </w:r>
+    </w:p>
+    <w:p>
+      <w:pPr>
+        <w:pStyle w:val="Prrafodelista"/>
+        <w:spacing w:before="100" w:beforeAutospacing="1" w:after="100" w:afterAutospacing="1" w:line="240" w:lineRule="auto"/>
+        <w:ind w:left="1440"/>
+        <w:rPr>
+          <w:rFonts w:ascii="Arial" w:eastAsia="Times New Roman" w:hAnsi="Arial" w:cs="Arial"/>
+          <w:sz w:val="20"/>
+          <w:szCs w:val="20"/>
+          <w:lang w:eastAsia="es-AR" w:bidi="ar-SA"/>
+        </w:rPr>
+      </w:pPr>
+    </w:p>
+    <w:p>
+      <w:pPr>
+        <w:pStyle w:val="Prrafodelista"/>
+        <w:numPr>
+          <w:ilvl w:val="0"/>
+          <w:numId w:val="20"/>
+        </w:numPr>
+        <w:spacing w:before="100" w:beforeAutospacing="1" w:after="100" w:afterAutospacing="1" w:line="240" w:lineRule="auto"/>
+        <w:rPr>
+          <w:rFonts w:ascii="Arial" w:eastAsia="Times New Roman" w:hAnsi="Arial" w:cs="Arial"/>
+          <w:b/>
+          <w:sz w:val="20"/>
+          <w:szCs w:val="20"/>
+          <w:lang w:eastAsia="es-AR" w:bidi="ar-SA"/>
+        </w:rPr>
+      </w:pPr>
+      <w:r>
+        <w:rPr>
+          <w:rFonts w:ascii="Arial" w:eastAsia="Times New Roman" w:hAnsi="Arial" w:cs="Arial"/>
+          <w:b/>
+          <w:sz w:val="20"/>
+          <w:szCs w:val="20"/>
+          <w:lang w:eastAsia="es-AR" w:bidi="ar-SA"/>
+        </w:rPr>
+        <w:t>Consultas</w:t>
+      </w:r>
+    </w:p>
+    <w:p>
+      <w:pPr>
+        <w:pStyle w:val="Prrafodelista"/>
+        <w:numPr>
+          <w:ilvl w:val="1"/>
+          <w:numId w:val="20"/>
+        </w:numPr>
+        <w:spacing w:before="100" w:beforeAutospacing="1" w:after="100" w:afterAutospacing="1" w:line="240" w:lineRule="auto"/>
+        <w:rPr>
+          <w:rFonts w:ascii="Arial" w:eastAsia="Times New Roman" w:hAnsi="Arial" w:cs="Arial"/>
+          <w:sz w:val="20"/>
+          <w:szCs w:val="20"/>
+          <w:lang w:eastAsia="es-AR" w:bidi="ar-SA"/>
+        </w:rPr>
+      </w:pPr>
+      <w:r>
+        <w:rPr>
+          <w:rFonts w:ascii="Arial" w:eastAsia="Times New Roman" w:hAnsi="Arial" w:cs="Arial"/>
+          <w:b/>
+          <w:i/>
+          <w:sz w:val="20"/>
+          <w:szCs w:val="20"/>
+          <w:lang w:eastAsia="es-AR" w:bidi="ar-SA"/>
+        </w:rPr>
+        <w:t>Realizar consulta</w:t>
+      </w:r>
+      <w:r>
+        <w:rPr>
+          <w:rFonts w:ascii="Arial" w:eastAsia="Times New Roman" w:hAnsi="Arial" w:cs="Arial"/>
+          <w:sz w:val="20"/>
+          <w:szCs w:val="20"/>
+          <w:lang w:eastAsia="es-AR" w:bidi="ar-SA"/>
+        </w:rPr>
+        <w:t>: efectúa consulta de los datos existentes por persona o vehículo.</w:t>
+      </w:r>
+    </w:p>
+    <w:p>
+      <w:pPr>
+        <w:pStyle w:val="Prrafodelista"/>
+        <w:numPr>
+          <w:ilvl w:val="1"/>
+          <w:numId w:val="20"/>
+        </w:numPr>
+        <w:spacing w:before="100" w:beforeAutospacing="1" w:after="100" w:afterAutospacing="1" w:line="240" w:lineRule="auto"/>
+        <w:rPr>
+          <w:rFonts w:ascii="Arial" w:eastAsia="Times New Roman" w:hAnsi="Arial" w:cs="Arial"/>
+          <w:sz w:val="20"/>
+          <w:szCs w:val="20"/>
+          <w:lang w:eastAsia="es-AR" w:bidi="ar-SA"/>
+        </w:rPr>
+      </w:pPr>
+      <w:r>
+        <w:rPr>
+          <w:rFonts w:ascii="Arial" w:eastAsia="Times New Roman" w:hAnsi="Arial" w:cs="Arial"/>
+          <w:b/>
+          <w:i/>
+          <w:sz w:val="20"/>
+          <w:szCs w:val="20"/>
+          <w:lang w:eastAsia="es-AR" w:bidi="ar-SA"/>
+        </w:rPr>
+        <w:t>Ver historial</w:t>
+      </w:r>
+      <w:r>
+        <w:rPr>
+          <w:rFonts w:ascii="Arial" w:eastAsia="Times New Roman" w:hAnsi="Arial" w:cs="Arial"/>
+          <w:sz w:val="20"/>
+          <w:szCs w:val="20"/>
+          <w:lang w:eastAsia="es-AR" w:bidi="ar-SA"/>
+        </w:rPr>
+        <w:t>: visualiza el historial de consultas.</w:t>
+      </w:r>
+    </w:p>
+    <w:p>
+      <w:pPr>
+        <w:pStyle w:val="Prrafodelista"/>
+        <w:spacing w:before="100" w:beforeAutospacing="1" w:after="100" w:afterAutospacing="1" w:line="240" w:lineRule="auto"/>
+        <w:ind w:left="1440"/>
+        <w:rPr>
+          <w:rFonts w:ascii="Arial" w:eastAsia="Times New Roman" w:hAnsi="Arial" w:cs="Arial"/>
+          <w:sz w:val="20"/>
+          <w:szCs w:val="20"/>
+          <w:lang w:eastAsia="es-AR" w:bidi="ar-SA"/>
+        </w:rPr>
+      </w:pPr>
+    </w:p>
+    <w:p>
+      <w:pPr>
+        <w:pStyle w:val="Prrafodelista"/>
+        <w:numPr>
+          <w:ilvl w:val="0"/>
+          <w:numId w:val="20"/>
+        </w:numPr>
+        <w:spacing w:before="100" w:beforeAutospacing="1" w:after="100" w:afterAutospacing="1" w:line="240" w:lineRule="auto"/>
+        <w:rPr>
+          <w:rFonts w:ascii="Arial" w:eastAsia="Times New Roman" w:hAnsi="Arial" w:cs="Arial"/>
+          <w:sz w:val="20"/>
+          <w:szCs w:val="20"/>
+          <w:lang w:eastAsia="es-AR" w:bidi="ar-SA"/>
+        </w:rPr>
+      </w:pPr>
+      <w:r>
+        <w:rPr>
+          <w:rFonts w:ascii="Arial" w:eastAsia="Times New Roman" w:hAnsi="Arial" w:cs="Arial"/>
+          <w:b/>
+          <w:sz w:val="20"/>
+          <w:szCs w:val="20"/>
+          <w:lang w:eastAsia="es-AR" w:bidi="ar-SA"/>
+        </w:rPr>
+        <w:t>Ayuda</w:t>
+      </w:r>
+      <w:r>
+        <w:rPr>
+          <w:rFonts w:ascii="Arial" w:eastAsia="Times New Roman" w:hAnsi="Arial" w:cs="Arial"/>
+          <w:sz w:val="20"/>
+          <w:szCs w:val="20"/>
+          <w:lang w:eastAsia="es-AR" w:bidi="ar-SA"/>
+        </w:rPr>
+        <w:t>: visualiza la ayuda sobre el uso del sistema.</w:t>
+      </w:r>
+    </w:p>
+    <w:p>
+      <w:pPr>
+        <w:pStyle w:val="Prrafodelista"/>
+        <w:spacing w:before="100" w:beforeAutospacing="1" w:after="100" w:afterAutospacing="1" w:line="240" w:lineRule="auto"/>
+        <w:rPr>
+          <w:rFonts w:ascii="Arial" w:eastAsia="Times New Roman" w:hAnsi="Arial" w:cs="Arial"/>
+          <w:sz w:val="20"/>
+          <w:szCs w:val="20"/>
+          <w:lang w:eastAsia="es-AR" w:bidi="ar-SA"/>
+        </w:rPr>
+      </w:pPr>
+    </w:p>
+    <w:p>
+      <w:pPr>
+        <w:pStyle w:val="Prrafodelista"/>
+        <w:numPr>
+          <w:ilvl w:val="0"/>
+          <w:numId w:val="20"/>
+        </w:numPr>
+        <w:spacing w:before="100" w:beforeAutospacing="1" w:after="100" w:afterAutospacing="1" w:line="240" w:lineRule="auto"/>
+        <w:rPr>
+          <w:rFonts w:ascii="Arial" w:eastAsia="Times New Roman" w:hAnsi="Arial" w:cs="Arial"/>
+          <w:sz w:val="20"/>
+          <w:szCs w:val="20"/>
+          <w:lang w:eastAsia="es-AR" w:bidi="ar-SA"/>
+        </w:rPr>
+      </w:pPr>
+      <w:r>
+        <w:rPr>
+          <w:rFonts w:ascii="Arial" w:eastAsia="Times New Roman" w:hAnsi="Arial" w:cs="Arial"/>
+          <w:b/>
+          <w:sz w:val="20"/>
+          <w:szCs w:val="20"/>
+          <w:lang w:eastAsia="es-AR" w:bidi="ar-SA"/>
+        </w:rPr>
+        <w:t>Contáctenos</w:t>
+      </w:r>
+      <w:r>
+        <w:rPr>
+          <w:rFonts w:ascii="Arial" w:eastAsia="Times New Roman" w:hAnsi="Arial" w:cs="Arial"/>
+          <w:sz w:val="20"/>
+          <w:szCs w:val="20"/>
+          <w:lang w:eastAsia="es-AR" w:bidi="ar-SA"/>
+        </w:rPr>
+        <w:t xml:space="preserve">: </w:t>
+      </w:r>
+      <w:r>
+        <w:rPr>
+          <w:rFonts w:ascii="Arial" w:eastAsia="Times New Roman" w:hAnsi="Arial" w:cs="Arial"/>
+          <w:sz w:val="20"/>
+          <w:szCs w:val="20"/>
+          <w:lang w:eastAsia="es-AR" w:bidi="ar-SA"/>
+        </w:rPr>
+        <w:t>brinda información de contacto.</w:t>
+      </w:r>
+    </w:p>
+    <w:p>
+      <w:pPr>
+        <w:pStyle w:val="Ttulo3"/>
+      </w:pPr>
+      <w:bookmarkStart w:id="9" w:name="_Toc294127803"/>
       <w:r>
         <w:t>Usuario de Consulta Puntual</w:t>
       </w:r>
-      <w:bookmarkEnd w:id="8"/>
-    </w:p>
-    <w:p>
-      <w:pPr>
-        <w:jc w:val="both"/>
-      </w:pPr>
-      <w:r>
-        <w:t xml:space="preserve">No le estará permitido validar datos. No puede añadir ni modificar </w:t>
-      </w:r>
-      <w:r>
-        <w:t>ningún dato importante. Solo tendrá derecho a realizar consultas. No podrá modificar, ni borrar ni dar alta registros. Solamente tendrá derecho a dar de alta, modificar o borrar campos personalizados.</w:t>
-      </w:r>
-    </w:p>
-    <w:p>
-      <w:pPr>
-        <w:pStyle w:val="Ttulo2"/>
-      </w:pPr>
-      <w:bookmarkStart w:id="9" w:name="_Toc294115031"/>
+      <w:bookmarkEnd w:id="9"/>
+    </w:p>
+    <w:p>
+      <w:pPr>
+        <w:rPr>
+          <w:rFonts w:ascii="Arial" w:hAnsi="Arial" w:cs="Arial"/>
+          <w:sz w:val="20"/>
+          <w:szCs w:val="20"/>
+        </w:rPr>
+      </w:pPr>
+      <w:bookmarkStart w:id="10" w:name="_Toc294127804"/>
+      <w:r>
+        <w:rPr>
+          <w:rFonts w:ascii="Arial" w:hAnsi="Arial" w:cs="Arial"/>
+          <w:sz w:val="20"/>
+          <w:szCs w:val="20"/>
+          <w:highlight w:val="yellow"/>
+        </w:rPr>
+        <w:t>Debe poder acceder a la funcionalidad mínima del usuario</w:t>
+      </w:r>
+      <w:r>
+        <w:rPr>
+          <w:rFonts w:ascii="Arial" w:hAnsi="Arial" w:cs="Arial"/>
+          <w:sz w:val="20"/>
+          <w:szCs w:val="20"/>
+          <w:highlight w:val="yellow"/>
+        </w:rPr>
+        <w:t xml:space="preserve"> básico</w:t>
+      </w:r>
+      <w:r>
+        <w:rPr>
+          <w:rFonts w:ascii="Arial" w:hAnsi="Arial" w:cs="Arial"/>
+          <w:sz w:val="20"/>
+          <w:szCs w:val="20"/>
+          <w:highlight w:val="yellow"/>
+        </w:rPr>
+        <w:t xml:space="preserve"> de consulta. Quizás le quitaría la posibilidad de visualización de pagos y del historial de consultas.</w:t>
+      </w:r>
+    </w:p>
+    <w:p>
+      <w:pPr>
+        <w:pStyle w:val="Ttulo3"/>
+      </w:pPr>
       <w:r>
         <w:t>Usuario de Consulta Mixta</w:t>
       </w:r>
-      <w:bookmarkEnd w:id="9"/>
-    </w:p>
-    <w:p/>
-    <w:p>
-      <w:pPr>
-        <w:pStyle w:val="Ttulo2"/>
-      </w:pPr>
-      <w:bookmarkStart w:id="10" w:name="_Toc294115032"/>
+      <w:bookmarkEnd w:id="10"/>
+    </w:p>
+    <w:p>
+      <w:r>
+        <w:rPr>
+          <w:highlight w:val="yellow"/>
+        </w:rPr>
+        <w:t>Debe poder acceder a la funcionalidad mínima del usuario básico de consulta. Tendría que poder acceder a la visualización de pagos y del historial de consultas.</w:t>
+      </w:r>
+    </w:p>
+    <w:p>
+      <w:pPr>
+        <w:pStyle w:val="Ttulo3"/>
+      </w:pPr>
+      <w:bookmarkStart w:id="11" w:name="_Toc294127805"/>
       <w:r>
         <w:t>Usuario Premium</w:t>
       </w:r>
-      <w:bookmarkEnd w:id="10"/>
-    </w:p>
-    <w:p/>
+      <w:bookmarkEnd w:id="11"/>
+    </w:p>
+    <w:p>
+      <w:r>
+        <w:rPr>
+          <w:highlight w:val="yellow"/>
+        </w:rPr>
+        <w:t>Debe poder acceder a la funcionalidad mínima del usuario básico de consulta. Tendría que poder acceder a</w:t>
+      </w:r>
+      <w:r>
+        <w:rPr>
+          <w:highlight w:val="yellow"/>
+        </w:rPr>
+        <w:t xml:space="preserve"> algún tipo de estadística o  análisis mayor de la información.</w:t>
+      </w:r>
+      <w:r>
+        <w:t xml:space="preserve"> </w:t>
+      </w:r>
+      <w:r>
+        <w:rPr>
+          <w:highlight w:val="yellow"/>
+        </w:rPr>
+        <w:t>Se le puede dar a este tipo de usuario alguna recomendación según los datos que se tienen.</w:t>
+      </w:r>
+    </w:p>
     <w:sectPr>
       <w:type w:val="continuous"/>
       <w:pgSz w:w="11906" w:h="16838"/>
@@ -823,6 +2532,155 @@
 <file path=word/numbering.xml><?xml version="1.0" encoding="utf-8"?>
 <w:numbering xmlns:ve="http://schemas.openxmlformats.org/markup-compatibility/2006" xmlns:o="urn:schemas-microsoft-com:office:office" xmlns:r="http://schemas.openxmlformats.org/officeDocument/2006/relationships" xmlns:m="http://schemas.openxmlformats.org/officeDocument/2006/math" xmlns:v="urn:schemas-microsoft-com:vml" xmlns:wp="http://schemas.openxmlformats.org/drawingml/2006/wordprocessingDrawing" xmlns:w10="urn:schemas-microsoft-com:office:word" xmlns:w="http://schemas.openxmlformats.org/wordprocessingml/2006/main" xmlns:wne="http://schemas.microsoft.com/office/word/2006/wordml">
   <w:abstractNum w:abstractNumId="0">
+    <w:nsid w:val="04CE0965"/>
+    <w:multiLevelType w:val="multilevel"/>
+    <w:tmpl w:val="25BAC44E"/>
+    <w:lvl w:ilvl="0">
+      <w:start w:val="1"/>
+      <w:numFmt w:val="bullet"/>
+      <w:lvlText w:val=""/>
+      <w:lvlJc w:val="left"/>
+      <w:pPr>
+        <w:tabs>
+          <w:tab w:val="num" w:pos="720"/>
+        </w:tabs>
+        <w:ind w:left="720" w:hanging="360"/>
+      </w:pPr>
+      <w:rPr>
+        <w:rFonts w:ascii="Symbol" w:hAnsi="Symbol" w:hint="default"/>
+        <w:sz w:val="20"/>
+      </w:rPr>
+    </w:lvl>
+    <w:lvl w:ilvl="1">
+      <w:start w:val="1"/>
+      <w:numFmt w:val="bullet"/>
+      <w:lvlText w:val="o"/>
+      <w:lvlJc w:val="left"/>
+      <w:pPr>
+        <w:tabs>
+          <w:tab w:val="num" w:pos="1440"/>
+        </w:tabs>
+        <w:ind w:left="1440" w:hanging="360"/>
+      </w:pPr>
+      <w:rPr>
+        <w:rFonts w:ascii="Courier New" w:hAnsi="Courier New" w:hint="default"/>
+        <w:sz w:val="20"/>
+      </w:rPr>
+    </w:lvl>
+    <w:lvl w:ilvl="2" w:tentative="1">
+      <w:start w:val="1"/>
+      <w:numFmt w:val="bullet"/>
+      <w:lvlText w:val=""/>
+      <w:lvlJc w:val="left"/>
+      <w:pPr>
+        <w:tabs>
+          <w:tab w:val="num" w:pos="2160"/>
+        </w:tabs>
+        <w:ind w:left="2160" w:hanging="360"/>
+      </w:pPr>
+      <w:rPr>
+        <w:rFonts w:ascii="Wingdings" w:hAnsi="Wingdings" w:hint="default"/>
+        <w:sz w:val="20"/>
+      </w:rPr>
+    </w:lvl>
+    <w:lvl w:ilvl="3" w:tentative="1">
+      <w:start w:val="1"/>
+      <w:numFmt w:val="bullet"/>
+      <w:lvlText w:val=""/>
+      <w:lvlJc w:val="left"/>
+      <w:pPr>
+        <w:tabs>
+          <w:tab w:val="num" w:pos="2880"/>
+        </w:tabs>
+        <w:ind w:left="2880" w:hanging="360"/>
+      </w:pPr>
+      <w:rPr>
+        <w:rFonts w:ascii="Wingdings" w:hAnsi="Wingdings" w:hint="default"/>
+        <w:sz w:val="20"/>
+      </w:rPr>
+    </w:lvl>
+    <w:lvl w:ilvl="4" w:tentative="1">
+      <w:start w:val="1"/>
+      <w:numFmt w:val="bullet"/>
+      <w:lvlText w:val=""/>
+      <w:lvlJc w:val="left"/>
+      <w:pPr>
+        <w:tabs>
+          <w:tab w:val="num" w:pos="3600"/>
+        </w:tabs>
+        <w:ind w:left="3600" w:hanging="360"/>
+      </w:pPr>
+      <w:rPr>
+        <w:rFonts w:ascii="Wingdings" w:hAnsi="Wingdings" w:hint="default"/>
+        <w:sz w:val="20"/>
+      </w:rPr>
+    </w:lvl>
+    <w:lvl w:ilvl="5" w:tentative="1">
+      <w:start w:val="1"/>
+      <w:numFmt w:val="bullet"/>
+      <w:lvlText w:val=""/>
+      <w:lvlJc w:val="left"/>
+      <w:pPr>
+        <w:tabs>
+          <w:tab w:val="num" w:pos="4320"/>
+        </w:tabs>
+        <w:ind w:left="4320" w:hanging="360"/>
+      </w:pPr>
+      <w:rPr>
+        <w:rFonts w:ascii="Wingdings" w:hAnsi="Wingdings" w:hint="default"/>
+        <w:sz w:val="20"/>
+      </w:rPr>
+    </w:lvl>
+    <w:lvl w:ilvl="6" w:tentative="1">
+      <w:start w:val="1"/>
+      <w:numFmt w:val="bullet"/>
+      <w:lvlText w:val=""/>
+      <w:lvlJc w:val="left"/>
+      <w:pPr>
+        <w:tabs>
+          <w:tab w:val="num" w:pos="5040"/>
+        </w:tabs>
+        <w:ind w:left="5040" w:hanging="360"/>
+      </w:pPr>
+      <w:rPr>
+        <w:rFonts w:ascii="Wingdings" w:hAnsi="Wingdings" w:hint="default"/>
+        <w:sz w:val="20"/>
+      </w:rPr>
+    </w:lvl>
+    <w:lvl w:ilvl="7" w:tentative="1">
+      <w:start w:val="1"/>
+      <w:numFmt w:val="bullet"/>
+      <w:lvlText w:val=""/>
+      <w:lvlJc w:val="left"/>
+      <w:pPr>
+        <w:tabs>
+          <w:tab w:val="num" w:pos="5760"/>
+        </w:tabs>
+        <w:ind w:left="5760" w:hanging="360"/>
+      </w:pPr>
+      <w:rPr>
+        <w:rFonts w:ascii="Wingdings" w:hAnsi="Wingdings" w:hint="default"/>
+        <w:sz w:val="20"/>
+      </w:rPr>
+    </w:lvl>
+    <w:lvl w:ilvl="8" w:tentative="1">
+      <w:start w:val="1"/>
+      <w:numFmt w:val="bullet"/>
+      <w:lvlText w:val=""/>
+      <w:lvlJc w:val="left"/>
+      <w:pPr>
+        <w:tabs>
+          <w:tab w:val="num" w:pos="6480"/>
+        </w:tabs>
+        <w:ind w:left="6480" w:hanging="360"/>
+      </w:pPr>
+      <w:rPr>
+        <w:rFonts w:ascii="Wingdings" w:hAnsi="Wingdings" w:hint="default"/>
+        <w:sz w:val="20"/>
+      </w:rPr>
+    </w:lvl>
+  </w:abstractNum>
+  <w:abstractNum w:abstractNumId="1">
     <w:nsid w:val="079D3EBF"/>
     <w:multiLevelType w:val="multilevel"/>
     <w:tmpl w:val="17F2F2CE"/>
@@ -917,7 +2775,7 @@
       </w:pPr>
     </w:lvl>
   </w:abstractNum>
-  <w:abstractNum w:abstractNumId="1">
+  <w:abstractNum w:abstractNumId="2">
     <w:nsid w:val="0F20718C"/>
     <w:multiLevelType w:val="multilevel"/>
     <w:tmpl w:val="B2CCAA22"/>
@@ -1003,7 +2861,156 @@
       </w:pPr>
     </w:lvl>
   </w:abstractNum>
-  <w:abstractNum w:abstractNumId="2">
+  <w:abstractNum w:abstractNumId="3">
+    <w:nsid w:val="142F750F"/>
+    <w:multiLevelType w:val="multilevel"/>
+    <w:tmpl w:val="357A08D2"/>
+    <w:lvl w:ilvl="0">
+      <w:start w:val="1"/>
+      <w:numFmt w:val="bullet"/>
+      <w:lvlText w:val=""/>
+      <w:lvlJc w:val="left"/>
+      <w:pPr>
+        <w:tabs>
+          <w:tab w:val="num" w:pos="720"/>
+        </w:tabs>
+        <w:ind w:left="720" w:hanging="360"/>
+      </w:pPr>
+      <w:rPr>
+        <w:rFonts w:ascii="Symbol" w:hAnsi="Symbol" w:hint="default"/>
+        <w:sz w:val="20"/>
+      </w:rPr>
+    </w:lvl>
+    <w:lvl w:ilvl="1">
+      <w:start w:val="1"/>
+      <w:numFmt w:val="bullet"/>
+      <w:lvlText w:val="o"/>
+      <w:lvlJc w:val="left"/>
+      <w:pPr>
+        <w:tabs>
+          <w:tab w:val="num" w:pos="1440"/>
+        </w:tabs>
+        <w:ind w:left="1440" w:hanging="360"/>
+      </w:pPr>
+      <w:rPr>
+        <w:rFonts w:ascii="Courier New" w:hAnsi="Courier New" w:hint="default"/>
+        <w:sz w:val="20"/>
+      </w:rPr>
+    </w:lvl>
+    <w:lvl w:ilvl="2" w:tentative="1">
+      <w:start w:val="1"/>
+      <w:numFmt w:val="bullet"/>
+      <w:lvlText w:val=""/>
+      <w:lvlJc w:val="left"/>
+      <w:pPr>
+        <w:tabs>
+          <w:tab w:val="num" w:pos="2160"/>
+        </w:tabs>
+        <w:ind w:left="2160" w:hanging="360"/>
+      </w:pPr>
+      <w:rPr>
+        <w:rFonts w:ascii="Wingdings" w:hAnsi="Wingdings" w:hint="default"/>
+        <w:sz w:val="20"/>
+      </w:rPr>
+    </w:lvl>
+    <w:lvl w:ilvl="3" w:tentative="1">
+      <w:start w:val="1"/>
+      <w:numFmt w:val="bullet"/>
+      <w:lvlText w:val=""/>
+      <w:lvlJc w:val="left"/>
+      <w:pPr>
+        <w:tabs>
+          <w:tab w:val="num" w:pos="2880"/>
+        </w:tabs>
+        <w:ind w:left="2880" w:hanging="360"/>
+      </w:pPr>
+      <w:rPr>
+        <w:rFonts w:ascii="Wingdings" w:hAnsi="Wingdings" w:hint="default"/>
+        <w:sz w:val="20"/>
+      </w:rPr>
+    </w:lvl>
+    <w:lvl w:ilvl="4" w:tentative="1">
+      <w:start w:val="1"/>
+      <w:numFmt w:val="bullet"/>
+      <w:lvlText w:val=""/>
+      <w:lvlJc w:val="left"/>
+      <w:pPr>
+        <w:tabs>
+          <w:tab w:val="num" w:pos="3600"/>
+        </w:tabs>
+        <w:ind w:left="3600" w:hanging="360"/>
+      </w:pPr>
+      <w:rPr>
+        <w:rFonts w:ascii="Wingdings" w:hAnsi="Wingdings" w:hint="default"/>
+        <w:sz w:val="20"/>
+      </w:rPr>
+    </w:lvl>
+    <w:lvl w:ilvl="5" w:tentative="1">
+      <w:start w:val="1"/>
+      <w:numFmt w:val="bullet"/>
+      <w:lvlText w:val=""/>
+      <w:lvlJc w:val="left"/>
+      <w:pPr>
+        <w:tabs>
+          <w:tab w:val="num" w:pos="4320"/>
+        </w:tabs>
+        <w:ind w:left="4320" w:hanging="360"/>
+      </w:pPr>
+      <w:rPr>
+        <w:rFonts w:ascii="Wingdings" w:hAnsi="Wingdings" w:hint="default"/>
+        <w:sz w:val="20"/>
+      </w:rPr>
+    </w:lvl>
+    <w:lvl w:ilvl="6" w:tentative="1">
+      <w:start w:val="1"/>
+      <w:numFmt w:val="bullet"/>
+      <w:lvlText w:val=""/>
+      <w:lvlJc w:val="left"/>
+      <w:pPr>
+        <w:tabs>
+          <w:tab w:val="num" w:pos="5040"/>
+        </w:tabs>
+        <w:ind w:left="5040" w:hanging="360"/>
+      </w:pPr>
+      <w:rPr>
+        <w:rFonts w:ascii="Wingdings" w:hAnsi="Wingdings" w:hint="default"/>
+        <w:sz w:val="20"/>
+      </w:rPr>
+    </w:lvl>
+    <w:lvl w:ilvl="7" w:tentative="1">
+      <w:start w:val="1"/>
+      <w:numFmt w:val="bullet"/>
+      <w:lvlText w:val=""/>
+      <w:lvlJc w:val="left"/>
+      <w:pPr>
+        <w:tabs>
+          <w:tab w:val="num" w:pos="5760"/>
+        </w:tabs>
+        <w:ind w:left="5760" w:hanging="360"/>
+      </w:pPr>
+      <w:rPr>
+        <w:rFonts w:ascii="Wingdings" w:hAnsi="Wingdings" w:hint="default"/>
+        <w:sz w:val="20"/>
+      </w:rPr>
+    </w:lvl>
+    <w:lvl w:ilvl="8" w:tentative="1">
+      <w:start w:val="1"/>
+      <w:numFmt w:val="bullet"/>
+      <w:lvlText w:val=""/>
+      <w:lvlJc w:val="left"/>
+      <w:pPr>
+        <w:tabs>
+          <w:tab w:val="num" w:pos="6480"/>
+        </w:tabs>
+        <w:ind w:left="6480" w:hanging="360"/>
+      </w:pPr>
+      <w:rPr>
+        <w:rFonts w:ascii="Wingdings" w:hAnsi="Wingdings" w:hint="default"/>
+        <w:sz w:val="20"/>
+      </w:rPr>
+    </w:lvl>
+  </w:abstractNum>
+  <w:abstractNum w:abstractNumId="4">
     <w:nsid w:val="19C30AD2"/>
     <w:multiLevelType w:val="multilevel"/>
     <w:tmpl w:val="7EEEEC84"/>
@@ -1116,7 +3123,7 @@
       </w:rPr>
     </w:lvl>
   </w:abstractNum>
-  <w:abstractNum w:abstractNumId="3">
+  <w:abstractNum w:abstractNumId="5">
     <w:nsid w:val="2028487B"/>
     <w:multiLevelType w:val="hybridMultilevel"/>
     <w:tmpl w:val="D1F2CB3C"/>
@@ -1229,7 +3236,7 @@
       </w:rPr>
     </w:lvl>
   </w:abstractNum>
-  <w:abstractNum w:abstractNumId="4">
+  <w:abstractNum w:abstractNumId="6">
     <w:nsid w:val="256D6D89"/>
     <w:multiLevelType w:val="multilevel"/>
     <w:tmpl w:val="DDCEC654"/>
@@ -1324,7 +3331,7 @@
       </w:pPr>
     </w:lvl>
   </w:abstractNum>
-  <w:abstractNum w:abstractNumId="5">
+  <w:abstractNum w:abstractNumId="7">
     <w:nsid w:val="282F3DDF"/>
     <w:multiLevelType w:val="hybridMultilevel"/>
     <w:tmpl w:val="9EF6EFC4"/>
@@ -1437,7 +3444,7 @@
       </w:rPr>
     </w:lvl>
   </w:abstractNum>
-  <w:abstractNum w:abstractNumId="6">
+  <w:abstractNum w:abstractNumId="8">
     <w:nsid w:val="30322DA3"/>
     <w:multiLevelType w:val="multilevel"/>
     <w:tmpl w:val="CBAC2256"/>
@@ -1550,7 +3557,7 @@
       </w:rPr>
     </w:lvl>
   </w:abstractNum>
-  <w:abstractNum w:abstractNumId="7">
+  <w:abstractNum w:abstractNumId="9">
     <w:nsid w:val="4446018F"/>
     <w:multiLevelType w:val="hybridMultilevel"/>
     <w:tmpl w:val="E2461386"/>
@@ -1663,7 +3670,7 @@
       </w:rPr>
     </w:lvl>
   </w:abstractNum>
-  <w:abstractNum w:abstractNumId="8">
+  <w:abstractNum w:abstractNumId="10">
     <w:nsid w:val="449B2FDB"/>
     <w:multiLevelType w:val="multilevel"/>
     <w:tmpl w:val="F05CC242"/>
@@ -1776,7 +3783,7 @@
       </w:rPr>
     </w:lvl>
   </w:abstractNum>
-  <w:abstractNum w:abstractNumId="9">
+  <w:abstractNum w:abstractNumId="11">
     <w:nsid w:val="4CD84DDF"/>
     <w:multiLevelType w:val="hybridMultilevel"/>
     <w:tmpl w:val="5F7EE4D4"/>
@@ -1889,7 +3896,7 @@
       </w:rPr>
     </w:lvl>
   </w:abstractNum>
-  <w:abstractNum w:abstractNumId="10">
+  <w:abstractNum w:abstractNumId="12">
     <w:nsid w:val="4F9F4D3C"/>
     <w:multiLevelType w:val="multilevel"/>
     <w:tmpl w:val="7EEEEC84"/>
@@ -2002,7 +4009,270 @@
       </w:rPr>
     </w:lvl>
   </w:abstractNum>
-  <w:abstractNum w:abstractNumId="11">
+  <w:abstractNum w:abstractNumId="13">
+    <w:nsid w:val="54CA23C8"/>
+    <w:multiLevelType w:val="multilevel"/>
+    <w:tmpl w:val="25BAC44E"/>
+    <w:lvl w:ilvl="0">
+      <w:start w:val="1"/>
+      <w:numFmt w:val="bullet"/>
+      <w:lvlText w:val=""/>
+      <w:lvlJc w:val="left"/>
+      <w:pPr>
+        <w:tabs>
+          <w:tab w:val="num" w:pos="720"/>
+        </w:tabs>
+        <w:ind w:left="720" w:hanging="360"/>
+      </w:pPr>
+      <w:rPr>
+        <w:rFonts w:ascii="Symbol" w:hAnsi="Symbol" w:hint="default"/>
+        <w:sz w:val="20"/>
+      </w:rPr>
+    </w:lvl>
+    <w:lvl w:ilvl="1">
+      <w:start w:val="1"/>
+      <w:numFmt w:val="bullet"/>
+      <w:lvlText w:val="o"/>
+      <w:lvlJc w:val="left"/>
+      <w:pPr>
+        <w:tabs>
+          <w:tab w:val="num" w:pos="1440"/>
+        </w:tabs>
+        <w:ind w:left="1440" w:hanging="360"/>
+      </w:pPr>
+      <w:rPr>
+        <w:rFonts w:ascii="Courier New" w:hAnsi="Courier New" w:hint="default"/>
+        <w:sz w:val="20"/>
+      </w:rPr>
+    </w:lvl>
+    <w:lvl w:ilvl="2" w:tentative="1">
+      <w:start w:val="1"/>
+      <w:numFmt w:val="bullet"/>
+      <w:lvlText w:val=""/>
+      <w:lvlJc w:val="left"/>
+      <w:pPr>
+        <w:tabs>
+          <w:tab w:val="num" w:pos="2160"/>
+        </w:tabs>
+        <w:ind w:left="2160" w:hanging="360"/>
+      </w:pPr>
+      <w:rPr>
+        <w:rFonts w:ascii="Wingdings" w:hAnsi="Wingdings" w:hint="default"/>
+        <w:sz w:val="20"/>
+      </w:rPr>
+    </w:lvl>
+    <w:lvl w:ilvl="3" w:tentative="1">
+      <w:start w:val="1"/>
+      <w:numFmt w:val="bullet"/>
+      <w:lvlText w:val=""/>
+      <w:lvlJc w:val="left"/>
+      <w:pPr>
+        <w:tabs>
+          <w:tab w:val="num" w:pos="2880"/>
+        </w:tabs>
+        <w:ind w:left="2880" w:hanging="360"/>
+      </w:pPr>
+      <w:rPr>
+        <w:rFonts w:ascii="Wingdings" w:hAnsi="Wingdings" w:hint="default"/>
+        <w:sz w:val="20"/>
+      </w:rPr>
+    </w:lvl>
+    <w:lvl w:ilvl="4" w:tentative="1">
+      <w:start w:val="1"/>
+      <w:numFmt w:val="bullet"/>
+      <w:lvlText w:val=""/>
+      <w:lvlJc w:val="left"/>
+      <w:pPr>
+        <w:tabs>
+          <w:tab w:val="num" w:pos="3600"/>
+        </w:tabs>
+        <w:ind w:left="3600" w:hanging="360"/>
+      </w:pPr>
+      <w:rPr>
+        <w:rFonts w:ascii="Wingdings" w:hAnsi="Wingdings" w:hint="default"/>
+        <w:sz w:val="20"/>
+      </w:rPr>
+    </w:lvl>
+    <w:lvl w:ilvl="5" w:tentative="1">
+      <w:start w:val="1"/>
+      <w:numFmt w:val="bullet"/>
+      <w:lvlText w:val=""/>
+      <w:lvlJc w:val="left"/>
+      <w:pPr>
+        <w:tabs>
+          <w:tab w:val="num" w:pos="4320"/>
+        </w:tabs>
+        <w:ind w:left="4320" w:hanging="360"/>
+      </w:pPr>
+      <w:rPr>
+        <w:rFonts w:ascii="Wingdings" w:hAnsi="Wingdings" w:hint="default"/>
+        <w:sz w:val="20"/>
+      </w:rPr>
+    </w:lvl>
+    <w:lvl w:ilvl="6" w:tentative="1">
+      <w:start w:val="1"/>
+      <w:numFmt w:val="bullet"/>
+      <w:lvlText w:val=""/>
+      <w:lvlJc w:val="left"/>
+      <w:pPr>
+        <w:tabs>
+          <w:tab w:val="num" w:pos="5040"/>
+        </w:tabs>
+        <w:ind w:left="5040" w:hanging="360"/>
+      </w:pPr>
+      <w:rPr>
+        <w:rFonts w:ascii="Wingdings" w:hAnsi="Wingdings" w:hint="default"/>
+        <w:sz w:val="20"/>
+      </w:rPr>
+    </w:lvl>
+    <w:lvl w:ilvl="7" w:tentative="1">
+      <w:start w:val="1"/>
+      <w:numFmt w:val="bullet"/>
+      <w:lvlText w:val=""/>
+      <w:lvlJc w:val="left"/>
+      <w:pPr>
+        <w:tabs>
+          <w:tab w:val="num" w:pos="5760"/>
+        </w:tabs>
+        <w:ind w:left="5760" w:hanging="360"/>
+      </w:pPr>
+      <w:rPr>
+        <w:rFonts w:ascii="Wingdings" w:hAnsi="Wingdings" w:hint="default"/>
+        <w:sz w:val="20"/>
+      </w:rPr>
+    </w:lvl>
+    <w:lvl w:ilvl="8" w:tentative="1">
+      <w:start w:val="1"/>
+      <w:numFmt w:val="bullet"/>
+      <w:lvlText w:val=""/>
+      <w:lvlJc w:val="left"/>
+      <w:pPr>
+        <w:tabs>
+          <w:tab w:val="num" w:pos="6480"/>
+        </w:tabs>
+        <w:ind w:left="6480" w:hanging="360"/>
+      </w:pPr>
+      <w:rPr>
+        <w:rFonts w:ascii="Wingdings" w:hAnsi="Wingdings" w:hint="default"/>
+        <w:sz w:val="20"/>
+      </w:rPr>
+    </w:lvl>
+  </w:abstractNum>
+  <w:abstractNum w:abstractNumId="14">
+    <w:nsid w:val="60CD67A5"/>
+    <w:multiLevelType w:val="hybridMultilevel"/>
+    <w:tmpl w:val="C9AC676A"/>
+    <w:lvl w:ilvl="0" w:tplc="ADCAC11C">
+      <w:start w:val="1"/>
+      <w:numFmt w:val="bullet"/>
+      <w:lvlText w:val=""/>
+      <w:lvlJc w:val="left"/>
+      <w:pPr>
+        <w:ind w:left="720" w:hanging="360"/>
+      </w:pPr>
+      <w:rPr>
+        <w:rFonts w:ascii="Symbol" w:hAnsi="Symbol" w:hint="default"/>
+        <w:sz w:val="24"/>
+      </w:rPr>
+    </w:lvl>
+    <w:lvl w:ilvl="1" w:tplc="2C0A0003">
+      <w:start w:val="1"/>
+      <w:numFmt w:val="bullet"/>
+      <w:lvlText w:val="o"/>
+      <w:lvlJc w:val="left"/>
+      <w:pPr>
+        <w:ind w:left="1440" w:hanging="360"/>
+      </w:pPr>
+      <w:rPr>
+        <w:rFonts w:ascii="Courier New" w:hAnsi="Courier New" w:cs="Courier New" w:hint="default"/>
+      </w:rPr>
+    </w:lvl>
+    <w:lvl w:ilvl="2" w:tplc="2C0A0005" w:tentative="1">
+      <w:start w:val="1"/>
+      <w:numFmt w:val="bullet"/>
+      <w:lvlText w:val=""/>
+      <w:lvlJc w:val="left"/>
+      <w:pPr>
+        <w:ind w:left="2160" w:hanging="360"/>
+      </w:pPr>
+      <w:rPr>
+        <w:rFonts w:ascii="Wingdings" w:hAnsi="Wingdings" w:hint="default"/>
+      </w:rPr>
+    </w:lvl>
+    <w:lvl w:ilvl="3" w:tplc="2C0A0001" w:tentative="1">
+      <w:start w:val="1"/>
+      <w:numFmt w:val="bullet"/>
+      <w:lvlText w:val=""/>
+      <w:lvlJc w:val="left"/>
+      <w:pPr>
+        <w:ind w:left="2880" w:hanging="360"/>
+      </w:pPr>
+      <w:rPr>
+        <w:rFonts w:ascii="Symbol" w:hAnsi="Symbol" w:hint="default"/>
+      </w:rPr>
+    </w:lvl>
+    <w:lvl w:ilvl="4" w:tplc="2C0A0003" w:tentative="1">
+      <w:start w:val="1"/>
+      <w:numFmt w:val="bullet"/>
+      <w:lvlText w:val="o"/>
+      <w:lvlJc w:val="left"/>
+      <w:pPr>
+        <w:ind w:left="3600" w:hanging="360"/>
+      </w:pPr>
+      <w:rPr>
+        <w:rFonts w:ascii="Courier New" w:hAnsi="Courier New" w:cs="Courier New" w:hint="default"/>
+      </w:rPr>
+    </w:lvl>
+    <w:lvl w:ilvl="5" w:tplc="2C0A0005" w:tentative="1">
+      <w:start w:val="1"/>
+      <w:numFmt w:val="bullet"/>
+      <w:lvlText w:val=""/>
+      <w:lvlJc w:val="left"/>
+      <w:pPr>
+        <w:ind w:left="4320" w:hanging="360"/>
+      </w:pPr>
+      <w:rPr>
+        <w:rFonts w:ascii="Wingdings" w:hAnsi="Wingdings" w:hint="default"/>
+      </w:rPr>
+    </w:lvl>
+    <w:lvl w:ilvl="6" w:tplc="2C0A0001" w:tentative="1">
+      <w:start w:val="1"/>
+      <w:numFmt w:val="bullet"/>
+      <w:lvlText w:val=""/>
+      <w:lvlJc w:val="left"/>
+      <w:pPr>
+        <w:ind w:left="5040" w:hanging="360"/>
+      </w:pPr>
+      <w:rPr>
+        <w:rFonts w:ascii="Symbol" w:hAnsi="Symbol" w:hint="default"/>
+      </w:rPr>
+    </w:lvl>
+    <w:lvl w:ilvl="7" w:tplc="2C0A0003" w:tentative="1">
+      <w:start w:val="1"/>
+      <w:numFmt w:val="bullet"/>
+      <w:lvlText w:val="o"/>
+      <w:lvlJc w:val="left"/>
+      <w:pPr>
+        <w:ind w:left="5760" w:hanging="360"/>
+      </w:pPr>
+      <w:rPr>
+        <w:rFonts w:ascii="Courier New" w:hAnsi="Courier New" w:cs="Courier New" w:hint="default"/>
+      </w:rPr>
+    </w:lvl>
+    <w:lvl w:ilvl="8" w:tplc="2C0A0005" w:tentative="1">
+      <w:start w:val="1"/>
+      <w:numFmt w:val="bullet"/>
+      <w:lvlText w:val=""/>
+      <w:lvlJc w:val="left"/>
+      <w:pPr>
+        <w:ind w:left="6480" w:hanging="360"/>
+      </w:pPr>
+      <w:rPr>
+        <w:rFonts w:ascii="Wingdings" w:hAnsi="Wingdings" w:hint="default"/>
+      </w:rPr>
+    </w:lvl>
+  </w:abstractNum>
+  <w:abstractNum w:abstractNumId="15">
     <w:nsid w:val="64D45639"/>
     <w:multiLevelType w:val="multilevel"/>
     <w:tmpl w:val="F05CC242"/>
@@ -2115,7 +4385,7 @@
       </w:rPr>
     </w:lvl>
   </w:abstractNum>
-  <w:abstractNum w:abstractNumId="12">
+  <w:abstractNum w:abstractNumId="16">
     <w:nsid w:val="694A0EA3"/>
     <w:multiLevelType w:val="hybridMultilevel"/>
     <w:tmpl w:val="5AD63274"/>
@@ -2228,7 +4498,7 @@
       </w:rPr>
     </w:lvl>
   </w:abstractNum>
-  <w:abstractNum w:abstractNumId="13">
+  <w:abstractNum w:abstractNumId="17">
     <w:nsid w:val="6F683CB0"/>
     <w:multiLevelType w:val="hybridMultilevel"/>
     <w:tmpl w:val="F05CC242"/>
@@ -2341,7 +4611,7 @@
       </w:rPr>
     </w:lvl>
   </w:abstractNum>
-  <w:abstractNum w:abstractNumId="14">
+  <w:abstractNum w:abstractNumId="18">
     <w:nsid w:val="7DA920B1"/>
     <w:multiLevelType w:val="hybridMultilevel"/>
     <w:tmpl w:val="98C8C4FA"/>
@@ -2454,7 +4724,7 @@
       </w:rPr>
     </w:lvl>
   </w:abstractNum>
-  <w:abstractNum w:abstractNumId="15">
+  <w:abstractNum w:abstractNumId="19">
     <w:nsid w:val="7DEE7202"/>
     <w:multiLevelType w:val="hybridMultilevel"/>
     <w:tmpl w:val="1320FC52"/>
@@ -2568,52 +4838,64 @@
     </w:lvl>
   </w:abstractNum>
   <w:num w:numId="1">
+    <w:abstractNumId w:val="1"/>
+  </w:num>
+  <w:num w:numId="2">
+    <w:abstractNumId w:val="6"/>
+  </w:num>
+  <w:num w:numId="3">
+    <w:abstractNumId w:val="2"/>
+  </w:num>
+  <w:num w:numId="4">
+    <w:abstractNumId w:val="7"/>
+  </w:num>
+  <w:num w:numId="5">
+    <w:abstractNumId w:val="18"/>
+  </w:num>
+  <w:num w:numId="6">
+    <w:abstractNumId w:val="17"/>
+  </w:num>
+  <w:num w:numId="7">
+    <w:abstractNumId w:val="19"/>
+  </w:num>
+  <w:num w:numId="8">
+    <w:abstractNumId w:val="10"/>
+  </w:num>
+  <w:num w:numId="9">
+    <w:abstractNumId w:val="8"/>
+  </w:num>
+  <w:num w:numId="10">
+    <w:abstractNumId w:val="15"/>
+  </w:num>
+  <w:num w:numId="11">
+    <w:abstractNumId w:val="9"/>
+  </w:num>
+  <w:num w:numId="12">
+    <w:abstractNumId w:val="5"/>
+  </w:num>
+  <w:num w:numId="13">
+    <w:abstractNumId w:val="4"/>
+  </w:num>
+  <w:num w:numId="14">
+    <w:abstractNumId w:val="12"/>
+  </w:num>
+  <w:num w:numId="15">
+    <w:abstractNumId w:val="11"/>
+  </w:num>
+  <w:num w:numId="16">
+    <w:abstractNumId w:val="16"/>
+  </w:num>
+  <w:num w:numId="17">
     <w:abstractNumId w:val="0"/>
   </w:num>
-  <w:num w:numId="2">
-    <w:abstractNumId w:val="4"/>
+  <w:num w:numId="18">
+    <w:abstractNumId w:val="3"/>
   </w:num>
-  <w:num w:numId="3">
-    <w:abstractNumId w:val="1"/>
-  </w:num>
-  <w:num w:numId="4">
-    <w:abstractNumId w:val="5"/>
-  </w:num>
-  <w:num w:numId="5">
-    <w:abstractNumId w:val="14"/>
-  </w:num>
-  <w:num w:numId="6">
+  <w:num w:numId="19">
     <w:abstractNumId w:val="13"/>
   </w:num>
-  <w:num w:numId="7">
-    <w:abstractNumId w:val="15"/>
-  </w:num>
-  <w:num w:numId="8">
-    <w:abstractNumId w:val="8"/>
-  </w:num>
-  <w:num w:numId="9">
-    <w:abstractNumId w:val="6"/>
-  </w:num>
-  <w:num w:numId="10">
-    <w:abstractNumId w:val="11"/>
-  </w:num>
-  <w:num w:numId="11">
-    <w:abstractNumId w:val="7"/>
-  </w:num>
-  <w:num w:numId="12">
-    <w:abstractNumId w:val="3"/>
-  </w:num>
-  <w:num w:numId="13">
-    <w:abstractNumId w:val="2"/>
-  </w:num>
-  <w:num w:numId="14">
-    <w:abstractNumId w:val="10"/>
-  </w:num>
-  <w:num w:numId="15">
-    <w:abstractNumId w:val="9"/>
-  </w:num>
-  <w:num w:numId="16">
-    <w:abstractNumId w:val="12"/>
+  <w:num w:numId="20">
+    <w:abstractNumId w:val="14"/>
   </w:num>
 </w:numbering>
 </file>
@@ -4214,7 +6496,7 @@
 </file>
 
 <file path=customXml/itemProps1.xml><?xml version="1.0" encoding="utf-8"?>
-<ds:datastoreItem xmlns:ds="http://schemas.openxmlformats.org/officeDocument/2006/customXml" ds:itemID="{C043305D-A060-41CF-9BB6-FD29F805D8EF}">
+<ds:datastoreItem xmlns:ds="http://schemas.openxmlformats.org/officeDocument/2006/customXml" ds:itemID="{5A8C4240-0D26-4656-A9FD-98C0F81AE282}">
   <ds:schemaRefs>
     <ds:schemaRef ds:uri="http://schemas.openxmlformats.org/officeDocument/2006/bibliography"/>
   </ds:schemaRefs>

</xml_diff>